<commit_message>
Added to Implementation Info
</commit_message>
<xml_diff>
--- a/Documentation/CENG450 - Final Report.docx
+++ b/Documentation/CENG450 - Final Report.docx
@@ -3518,13 +3518,19 @@
       </w:pPr>
       <w:bookmarkStart w:id="10" w:name="_Toc478475569"/>
       <w:r>
+        <w:t xml:space="preserve">Data </w:t>
+      </w:r>
+      <w:r>
         <w:t>Forwarding</w:t>
       </w:r>
       <w:bookmarkEnd w:id="10"/>
-    </w:p>
-    <w:p>
-      <w:r>
-        <w:t xml:space="preserve">Forwarding occurs </w:t>
+      <w:r>
+        <w:t xml:space="preserve"> and Hazard Detection</w:t>
+      </w:r>
+    </w:p>
+    <w:p>
+      <w:r>
+        <w:t>Operand addresses are monitored in each stage so that possible data hazards can be detected during instruction decode. Data forwarding control signals are then assigned where applicable.</w:t>
       </w:r>
     </w:p>
     <w:p>
@@ -3540,6 +3546,12 @@
     <w:p>
       <w:r>
         <w:t xml:space="preserve">Our design implements an assumption of branches being not taken. </w:t>
+      </w:r>
+      <w:r>
+        <w:t>If</w:t>
+      </w:r>
+      <w:r>
+        <w:t xml:space="preserve"> the branch is taken, the previous two pipeline registers are flushed and replaced with NOP instructions.</w:t>
       </w:r>
     </w:p>
     <w:p/>
@@ -3568,8 +3580,6 @@
       <w:r>
         <w:t xml:space="preserve">High Level </w:t>
       </w:r>
-      <w:bookmarkStart w:id="14" w:name="_GoBack"/>
-      <w:bookmarkEnd w:id="14"/>
       <w:r>
         <w:t>System Hierarchy Breakdown</w:t>
       </w:r>
@@ -3658,29 +3668,33 @@
         <w:t>1</w:t>
       </w:r>
       <w:r>
-        <w:fldChar w:fldCharType="end"/>
-      </w:r>
-      <w:r>
-        <w:t xml:space="preserve"> - System Hierarchy Breakdown</w:t>
-      </w:r>
-    </w:p>
-    <w:p>
-      <w:r>
-        <w:t xml:space="preserve">The processor is made up of a top-level file connecting the CPU, Control Unit, and Hex to Seven Segment sub-modules together. The </w:t>
-      </w:r>
-      <w:r>
-        <w:t>CPU module contains its own submodules illustrated in the figure below.</w:t>
-      </w:r>
-    </w:p>
-    <w:p>
-      <w:pPr>
-        <w:keepNext/>
-        <w:jc w:val="center"/>
-      </w:pPr>
-      <w:r>
         <w:rPr>
           <w:noProof/>
         </w:rPr>
+        <w:fldChar w:fldCharType="end"/>
+      </w:r>
+      <w:r>
+        <w:t xml:space="preserve"> - System Hierarchy Breakdown</w:t>
+      </w:r>
+    </w:p>
+    <w:p>
+      <w:r>
+        <w:t xml:space="preserve">The processor is made up of a top-level file connecting the CPU, Control Unit, and Hex to Seven Segment sub-modules together. The </w:t>
+      </w:r>
+      <w:r>
+        <w:t>CPU module contains its own submodules illustrated in the figure below.</w:t>
+      </w:r>
+    </w:p>
+    <w:p>
+      <w:pPr>
+        <w:keepNext/>
+        <w:jc w:val="center"/>
+      </w:pPr>
+      <w:r>
+        <w:rPr>
+          <w:noProof/>
+        </w:rPr>
+        <w:lastRenderedPageBreak/>
         <w:drawing>
           <wp:inline distT="0" distB="0" distL="0" distR="0" wp14:anchorId="1657DC0F" wp14:editId="36466237">
             <wp:extent cx="4146550" cy="1798610"/>
@@ -3755,6 +3769,9 @@
         <w:t>2</w:t>
       </w:r>
       <w:r>
+        <w:rPr>
+          <w:noProof/>
+        </w:rPr>
         <w:fldChar w:fldCharType="end"/>
       </w:r>
       <w:r>
@@ -3765,21 +3782,23 @@
       <w:pPr>
         <w:pStyle w:val="Heading2"/>
       </w:pPr>
-      <w:bookmarkStart w:id="15" w:name="_Toc478475573"/>
-      <w:r>
-        <w:lastRenderedPageBreak/>
+      <w:bookmarkStart w:id="14" w:name="_Toc478475573"/>
+      <w:r>
         <w:t xml:space="preserve">High Level </w:t>
       </w:r>
       <w:r>
         <w:t>System Schematic Breakdown</w:t>
       </w:r>
-      <w:bookmarkEnd w:id="15"/>
+      <w:bookmarkEnd w:id="14"/>
     </w:p>
     <w:p>
       <w:pPr>
         <w:jc w:val="center"/>
       </w:pPr>
       <w:r>
+        <w:rPr>
+          <w:noProof/>
+        </w:rPr>
         <w:drawing>
           <wp:inline distT="0" distB="0" distL="0" distR="0" wp14:anchorId="65DE3855" wp14:editId="20E9E46A">
             <wp:extent cx="2098502" cy="4064000"/>
@@ -3825,118 +3844,414 @@
           <w:numId w:val="1"/>
         </w:numPr>
       </w:pPr>
-      <w:bookmarkStart w:id="16" w:name="_Toc478475574"/>
+      <w:bookmarkStart w:id="15" w:name="_Toc478475574"/>
+      <w:r>
+        <w:t>Individual Module Design</w:t>
+      </w:r>
+      <w:bookmarkEnd w:id="15"/>
+    </w:p>
+    <w:p>
+      <w:pPr>
+        <w:pStyle w:val="Heading2"/>
+      </w:pPr>
+      <w:bookmarkStart w:id="16" w:name="_Toc478475575"/>
+      <w:r>
+        <w:t>Top Level Processor Unit</w:t>
+      </w:r>
+      <w:bookmarkEnd w:id="16"/>
+    </w:p>
+    <w:p>
+      <w:r>
+        <w:t>Connects the CPU to the Control Unit.</w:t>
+      </w:r>
+    </w:p>
+    <w:p>
+      <w:pPr>
+        <w:pStyle w:val="Heading2"/>
+      </w:pPr>
+      <w:bookmarkStart w:id="17" w:name="_Toc478475576"/>
+      <w:r>
+        <w:t>CPU</w:t>
+      </w:r>
+      <w:bookmarkEnd w:id="17"/>
+    </w:p>
+    <w:p>
+      <w:r>
+        <w:t>The CPU contains the data path of the processor. Control signals from the control unit implement the instructions read from the program memory.</w:t>
+      </w:r>
+    </w:p>
+    <w:p>
+      <w:pPr>
+        <w:pStyle w:val="Heading3"/>
+      </w:pPr>
+      <w:bookmarkStart w:id="18" w:name="_Toc478475577"/>
+      <w:r>
+        <w:t>ALU</w:t>
+      </w:r>
+      <w:bookmarkEnd w:id="18"/>
+    </w:p>
+    <w:p>
+      <w:r>
+        <w:t xml:space="preserve">Executes arithmetic </w:t>
+      </w:r>
+      <w:r>
+        <w:t>instructions</w:t>
+      </w:r>
+      <w:bookmarkStart w:id="19" w:name="_GoBack"/>
+      <w:bookmarkEnd w:id="19"/>
+      <w:r>
+        <w:t>.</w:t>
+      </w:r>
+    </w:p>
+    <w:p>
+      <w:pPr>
+        <w:pStyle w:val="Heading3"/>
+      </w:pPr>
+      <w:bookmarkStart w:id="20" w:name="_Toc478475578"/>
+      <w:r>
+        <w:t>Mu</w:t>
+      </w:r>
+      <w:bookmarkEnd w:id="20"/>
+      <w:r>
+        <w:t>ltiplexers</w:t>
+      </w:r>
+    </w:p>
+    <w:p>
+      <w:r>
+        <w:t>Data select signals from the control unit modify the flow of data and addresses based on the needs of the instruction and are used for the implementation of data forwarding.</w:t>
+      </w:r>
+    </w:p>
+    <w:p>
+      <w:pPr>
+        <w:pStyle w:val="Heading3"/>
+      </w:pPr>
+      <w:bookmarkStart w:id="21" w:name="_Toc478475579"/>
+      <w:r>
+        <w:t>Program Counter</w:t>
+      </w:r>
+      <w:bookmarkEnd w:id="21"/>
+    </w:p>
+    <w:p>
+      <w:r>
+        <w:t>The Program counter continually increments through program memory addresses. The count can be held during a stall and branch instructions are able to overwrite the current address value.</w:t>
+      </w:r>
+    </w:p>
+    <w:p>
+      <w:pPr>
+        <w:pStyle w:val="Heading3"/>
+      </w:pPr>
+      <w:bookmarkStart w:id="22" w:name="_Toc478475580"/>
       <w:r>
         <w:lastRenderedPageBreak/>
-        <w:t>Individual Module Design</w:t>
-      </w:r>
-      <w:bookmarkEnd w:id="16"/>
+        <w:t>Pipeline Registers</w:t>
+      </w:r>
+      <w:bookmarkEnd w:id="22"/>
+    </w:p>
+    <w:p>
+      <w:r>
+        <w:t>These registers contain the necessary information that is needed by an instruction for the next stage of the pipeline. Information about the instruction that the control unit needs to monitor is also carried forward into the next stage through these registers. The results of the previous stage are written into the register on a falling clock edge and are released into the next stage on a rising clock edge. Reset signals zero out the entire register which effectively replaces the contents with a NOP instruction.</w:t>
+      </w:r>
+    </w:p>
+    <w:p>
+      <w:pPr>
+        <w:pStyle w:val="Heading3"/>
+      </w:pPr>
+      <w:bookmarkStart w:id="23" w:name="_Toc478475581"/>
+      <w:r>
+        <w:t>RAM Module</w:t>
+      </w:r>
+      <w:bookmarkEnd w:id="23"/>
+    </w:p>
+    <w:p>
+      <w:r>
+        <w:t>This is the data memory. Load and store instructions interact with this module.</w:t>
+      </w:r>
+    </w:p>
+    <w:p>
+      <w:pPr>
+        <w:pStyle w:val="Heading3"/>
+      </w:pPr>
+      <w:bookmarkStart w:id="24" w:name="_Toc478475582"/>
+      <w:r>
+        <w:t>ROM Module</w:t>
+      </w:r>
+      <w:bookmarkEnd w:id="24"/>
+    </w:p>
+    <w:p>
+      <w:r>
+        <w:t>This is the program memory and contains the instructions that will be executed by the processor. The program counter sets the address to fetch the instruction from.</w:t>
+      </w:r>
+    </w:p>
+    <w:p>
+      <w:pPr>
+        <w:pStyle w:val="Heading3"/>
+      </w:pPr>
+      <w:bookmarkStart w:id="25" w:name="_Toc478475583"/>
+      <w:r>
+        <w:t>Register File</w:t>
+      </w:r>
+      <w:bookmarkEnd w:id="25"/>
+    </w:p>
+    <w:p>
+      <w:r>
+        <w:t>Contains the 8 general purpose registers used by the processor.</w:t>
+      </w:r>
     </w:p>
     <w:p>
       <w:pPr>
         <w:pStyle w:val="Heading2"/>
       </w:pPr>
-      <w:bookmarkStart w:id="17" w:name="_Toc478475575"/>
-      <w:r>
-        <w:t>Top Level Processor Unit</w:t>
-      </w:r>
-      <w:bookmarkEnd w:id="17"/>
+      <w:bookmarkStart w:id="26" w:name="_Toc478475584"/>
+      <w:r>
+        <w:t>Control Unit</w:t>
+      </w:r>
+      <w:bookmarkEnd w:id="26"/>
+    </w:p>
+    <w:p>
+      <w:r>
+        <w:t>The design goal for the control unit was to have it be purely combinatorial.</w:t>
+      </w:r>
+    </w:p>
+    <w:p>
+      <w:pPr>
+        <w:pStyle w:val="Heading3"/>
+      </w:pPr>
+      <w:r>
+        <w:t>Data Forwarding and Hazard Detection</w:t>
+      </w:r>
+    </w:p>
+    <w:p>
+      <w:r>
+        <w:t>Write addresses throughout the pipeline are monitored and compared to the operands of the incoming instructi</w:t>
+      </w:r>
+      <w:r>
+        <w:t>on during decode. A 6-bit code is used to by a process to determine whether a hazard is present and whether to perform data forwarding or a stall.</w:t>
+      </w:r>
+    </w:p>
+    <w:tbl>
+      <w:tblPr>
+        <w:tblStyle w:val="TableGrid"/>
+        <w:tblW w:w="0" w:type="auto"/>
+        <w:tblLook w:val="04A0" w:firstRow="1" w:lastRow="0" w:firstColumn="1" w:lastColumn="0" w:noHBand="0" w:noVBand="1"/>
+      </w:tblPr>
+      <w:tblGrid>
+        <w:gridCol w:w="1558"/>
+        <w:gridCol w:w="1558"/>
+        <w:gridCol w:w="1558"/>
+        <w:gridCol w:w="1558"/>
+        <w:gridCol w:w="1559"/>
+        <w:gridCol w:w="1559"/>
+      </w:tblGrid>
+      <w:tr>
+        <w:tc>
+          <w:tcPr>
+            <w:tcW w:w="1558" w:type="dxa"/>
+          </w:tcPr>
+          <w:p>
+            <w:r>
+              <w:t>5</w:t>
+            </w:r>
+          </w:p>
+        </w:tc>
+        <w:tc>
+          <w:tcPr>
+            <w:tcW w:w="1558" w:type="dxa"/>
+          </w:tcPr>
+          <w:p>
+            <w:r>
+              <w:t>4</w:t>
+            </w:r>
+          </w:p>
+        </w:tc>
+        <w:tc>
+          <w:tcPr>
+            <w:tcW w:w="1558" w:type="dxa"/>
+          </w:tcPr>
+          <w:p>
+            <w:r>
+              <w:t>3</w:t>
+            </w:r>
+          </w:p>
+        </w:tc>
+        <w:tc>
+          <w:tcPr>
+            <w:tcW w:w="1558" w:type="dxa"/>
+          </w:tcPr>
+          <w:p>
+            <w:r>
+              <w:t>2</w:t>
+            </w:r>
+          </w:p>
+        </w:tc>
+        <w:tc>
+          <w:tcPr>
+            <w:tcW w:w="1559" w:type="dxa"/>
+          </w:tcPr>
+          <w:p>
+            <w:r>
+              <w:t>1</w:t>
+            </w:r>
+          </w:p>
+        </w:tc>
+        <w:tc>
+          <w:tcPr>
+            <w:tcW w:w="1559" w:type="dxa"/>
+          </w:tcPr>
+          <w:p>
+            <w:r>
+              <w:t>0</w:t>
+            </w:r>
+          </w:p>
+        </w:tc>
+      </w:tr>
+      <w:tr>
+        <w:tc>
+          <w:tcPr>
+            <w:tcW w:w="3116" w:type="dxa"/>
+            <w:gridSpan w:val="2"/>
+          </w:tcPr>
+          <w:p>
+            <w:r>
+              <w:t>RA</w:t>
+            </w:r>
+          </w:p>
+        </w:tc>
+        <w:tc>
+          <w:tcPr>
+            <w:tcW w:w="3116" w:type="dxa"/>
+            <w:gridSpan w:val="2"/>
+          </w:tcPr>
+          <w:p>
+            <w:r>
+              <w:t>RB</w:t>
+            </w:r>
+          </w:p>
+        </w:tc>
+        <w:tc>
+          <w:tcPr>
+            <w:tcW w:w="3118" w:type="dxa"/>
+            <w:gridSpan w:val="2"/>
+          </w:tcPr>
+          <w:p>
+            <w:r>
+              <w:t>RC</w:t>
+            </w:r>
+          </w:p>
+        </w:tc>
+      </w:tr>
+    </w:tbl>
+    <w:p/>
+    <w:tbl>
+      <w:tblPr>
+        <w:tblStyle w:val="TableGrid"/>
+        <w:tblW w:w="0" w:type="auto"/>
+        <w:tblLook w:val="04A0" w:firstRow="1" w:lastRow="0" w:firstColumn="1" w:lastColumn="0" w:noHBand="0" w:noVBand="1"/>
+      </w:tblPr>
+      <w:tblGrid>
+        <w:gridCol w:w="4675"/>
+        <w:gridCol w:w="4675"/>
+      </w:tblGrid>
+      <w:tr>
+        <w:tc>
+          <w:tcPr>
+            <w:tcW w:w="4675" w:type="dxa"/>
+          </w:tcPr>
+          <w:p>
+            <w:r>
+              <w:t>00</w:t>
+            </w:r>
+          </w:p>
+        </w:tc>
+        <w:tc>
+          <w:tcPr>
+            <w:tcW w:w="4675" w:type="dxa"/>
+          </w:tcPr>
+          <w:p>
+            <w:r>
+              <w:t>No Hazard</w:t>
+            </w:r>
+          </w:p>
+        </w:tc>
+      </w:tr>
+      <w:tr>
+        <w:tc>
+          <w:tcPr>
+            <w:tcW w:w="4675" w:type="dxa"/>
+          </w:tcPr>
+          <w:p>
+            <w:r>
+              <w:t>01</w:t>
+            </w:r>
+          </w:p>
+        </w:tc>
+        <w:tc>
+          <w:tcPr>
+            <w:tcW w:w="4675" w:type="dxa"/>
+          </w:tcPr>
+          <w:p>
+            <w:r>
+              <w:t>Execution</w:t>
+            </w:r>
+          </w:p>
+        </w:tc>
+      </w:tr>
+      <w:tr>
+        <w:tc>
+          <w:tcPr>
+            <w:tcW w:w="4675" w:type="dxa"/>
+          </w:tcPr>
+          <w:p>
+            <w:r>
+              <w:t>10</w:t>
+            </w:r>
+          </w:p>
+        </w:tc>
+        <w:tc>
+          <w:tcPr>
+            <w:tcW w:w="4675" w:type="dxa"/>
+          </w:tcPr>
+          <w:p>
+            <w:r>
+              <w:t>Memory</w:t>
+            </w:r>
+          </w:p>
+        </w:tc>
+      </w:tr>
+      <w:tr>
+        <w:tc>
+          <w:tcPr>
+            <w:tcW w:w="4675" w:type="dxa"/>
+          </w:tcPr>
+          <w:p>
+            <w:r>
+              <w:t>11</w:t>
+            </w:r>
+          </w:p>
+        </w:tc>
+        <w:tc>
+          <w:tcPr>
+            <w:tcW w:w="4675" w:type="dxa"/>
+          </w:tcPr>
+          <w:p>
+            <w:r>
+              <w:t>Write Back</w:t>
+            </w:r>
+          </w:p>
+        </w:tc>
+      </w:tr>
+    </w:tbl>
+    <w:p/>
+    <w:p>
+      <w:r>
+        <w:t>Based on the current instruction in decode the process checks the code and data forwards from the appropriate stage when possible. For hazards where the data isn’t ready until a later stage stalls are introduced until forwarding can occur. Forwarding is implemented by setting the data select lines or the multiplexers appropriately.</w:t>
+      </w:r>
     </w:p>
     <w:p>
       <w:pPr>
         <w:pStyle w:val="Heading2"/>
       </w:pPr>
-      <w:bookmarkStart w:id="18" w:name="_Toc478475576"/>
-      <w:r>
-        <w:t>CPU</w:t>
-      </w:r>
-      <w:bookmarkEnd w:id="18"/>
-    </w:p>
-    <w:p>
-      <w:pPr>
-        <w:pStyle w:val="Heading3"/>
-      </w:pPr>
-      <w:bookmarkStart w:id="19" w:name="_Toc478475577"/>
-      <w:r>
-        <w:t>ALU</w:t>
-      </w:r>
-      <w:bookmarkEnd w:id="19"/>
-    </w:p>
-    <w:p>
-      <w:pPr>
-        <w:pStyle w:val="Heading3"/>
-      </w:pPr>
-      <w:bookmarkStart w:id="20" w:name="_Toc478475578"/>
-      <w:r>
-        <w:t>Muxes</w:t>
-      </w:r>
-      <w:bookmarkEnd w:id="20"/>
-    </w:p>
-    <w:p>
-      <w:pPr>
-        <w:pStyle w:val="Heading3"/>
-      </w:pPr>
-      <w:bookmarkStart w:id="21" w:name="_Toc478475579"/>
-      <w:r>
-        <w:t>Program Counter</w:t>
-      </w:r>
-      <w:bookmarkEnd w:id="21"/>
-    </w:p>
-    <w:p>
-      <w:pPr>
-        <w:pStyle w:val="Heading3"/>
-      </w:pPr>
-      <w:bookmarkStart w:id="22" w:name="_Toc478475580"/>
-      <w:r>
-        <w:t>Pipeline Registers</w:t>
-      </w:r>
-      <w:bookmarkEnd w:id="22"/>
-    </w:p>
-    <w:p>
-      <w:pPr>
-        <w:pStyle w:val="Heading3"/>
-      </w:pPr>
-      <w:bookmarkStart w:id="23" w:name="_Toc478475581"/>
-      <w:r>
-        <w:t>RAM Module</w:t>
-      </w:r>
-      <w:bookmarkEnd w:id="23"/>
-    </w:p>
-    <w:p>
-      <w:pPr>
-        <w:pStyle w:val="Heading3"/>
-      </w:pPr>
-      <w:bookmarkStart w:id="24" w:name="_Toc478475582"/>
-      <w:r>
-        <w:t>ROM Module</w:t>
-      </w:r>
-      <w:bookmarkEnd w:id="24"/>
-    </w:p>
-    <w:p>
-      <w:pPr>
-        <w:pStyle w:val="Heading3"/>
-      </w:pPr>
-      <w:bookmarkStart w:id="25" w:name="_Toc478475583"/>
-      <w:r>
-        <w:t>Register File</w:t>
-      </w:r>
-      <w:bookmarkEnd w:id="25"/>
-    </w:p>
-    <w:p>
-      <w:pPr>
-        <w:pStyle w:val="Heading2"/>
-      </w:pPr>
-      <w:bookmarkStart w:id="26" w:name="_Toc478475584"/>
-      <w:r>
-        <w:t>Control Unit</w:t>
-      </w:r>
-      <w:bookmarkEnd w:id="26"/>
-    </w:p>
-    <w:p>
-      <w:pPr>
-        <w:pStyle w:val="Heading2"/>
-      </w:pPr>
-      <w:r>
+      <w:r>
+        <w:lastRenderedPageBreak/>
         <w:t>Hex to Seven Segment Display</w:t>
       </w:r>
     </w:p>
@@ -4193,7 +4508,7 @@
         </mc:Choice>
         <mc:Fallback>
           <w:pict>
-            <v:rect w14:anchorId="0A538DB3" id="Rectangle 452" o:spid="_x0000_s1026" style="position:absolute;margin-left:0;margin-top:0;width:579.9pt;height:750.3pt;z-index:251659264;visibility:visible;mso-wrap-style:square;mso-width-percent:950;mso-height-percent:950;mso-wrap-distance-left:9pt;mso-wrap-distance-top:0;mso-wrap-distance-right:9pt;mso-wrap-distance-bottom:0;mso-position-horizontal:center;mso-position-horizontal-relative:page;mso-position-vertical:center;mso-position-vertical-relative:page;mso-width-percent:950;mso-height-percent:950;mso-width-relative:page;mso-height-relative:page;v-text-anchor:middle" o:gfxdata="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" filled="f" strokecolor="#747070 [1614]" strokeweight="1.25pt">
+            <v:rect w14:anchorId="4C8E4486" id="Rectangle 452" o:spid="_x0000_s1026" style="position:absolute;margin-left:0;margin-top:0;width:579.9pt;height:750.3pt;z-index:251659264;visibility:visible;mso-wrap-style:square;mso-width-percent:950;mso-height-percent:950;mso-wrap-distance-left:9pt;mso-wrap-distance-top:0;mso-wrap-distance-right:9pt;mso-wrap-distance-bottom:0;mso-position-horizontal:center;mso-position-horizontal-relative:page;mso-position-vertical:center;mso-position-vertical-relative:page;mso-width-percent:950;mso-height-percent:950;mso-width-relative:page;mso-height-relative:page;v-text-anchor:middle" o:gfxdata="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" filled="f" strokecolor="#747070 [1614]" strokeweight="1.25pt">
               <w10:wrap anchorx="page" anchory="page"/>
             </v:rect>
           </w:pict>
@@ -4249,7 +4564,7 @@
         <w:sz w:val="20"/>
         <w:szCs w:val="20"/>
       </w:rPr>
-      <w:t>3</w:t>
+      <w:t>4</w:t>
     </w:r>
     <w:r>
       <w:rPr>
@@ -5537,6 +5852,25 @@
       <w:sz w:val="18"/>
       <w:szCs w:val="18"/>
     </w:rPr>
+  </w:style>
+  <w:style w:type="table" w:styleId="TableGrid">
+    <w:name w:val="Table Grid"/>
+    <w:basedOn w:val="TableNormal"/>
+    <w:uiPriority w:val="39"/>
+    <w:rsid w:val="001636EC"/>
+    <w:pPr>
+      <w:spacing w:after="0" w:line="240" w:lineRule="auto"/>
+    </w:pPr>
+    <w:tblPr>
+      <w:tblBorders>
+        <w:top w:val="single" w:sz="4" w:space="0" w:color="auto"/>
+        <w:left w:val="single" w:sz="4" w:space="0" w:color="auto"/>
+        <w:bottom w:val="single" w:sz="4" w:space="0" w:color="auto"/>
+        <w:right w:val="single" w:sz="4" w:space="0" w:color="auto"/>
+        <w:insideH w:val="single" w:sz="4" w:space="0" w:color="auto"/>
+        <w:insideV w:val="single" w:sz="4" w:space="0" w:color="auto"/>
+      </w:tblBorders>
+    </w:tblPr>
   </w:style>
 </w:styles>
 </file>
@@ -6566,7 +6900,7 @@
 </file>
 
 <file path=customXml/itemProps2.xml><?xml version="1.0" encoding="utf-8"?>
-<ds:datastoreItem xmlns:ds="http://schemas.openxmlformats.org/officeDocument/2006/customXml" ds:itemID="{85612FF9-EC7F-4C23-AAAD-FCFEAC007CCC}">
+<ds:datastoreItem xmlns:ds="http://schemas.openxmlformats.org/officeDocument/2006/customXml" ds:itemID="{771152CF-65B2-4A4D-A5DF-0017BEC4B444}">
   <ds:schemaRefs>
     <ds:schemaRef ds:uri="http://schemas.openxmlformats.org/officeDocument/2006/bibliography"/>
   </ds:schemaRefs>

</xml_diff>

<commit_message>
Added Schematics and Some Text
</commit_message>
<xml_diff>
--- a/Documentation/CENG450 - Final Report.docx
+++ b/Documentation/CENG450 - Final Report.docx
@@ -10,7 +10,6 @@
           <w:docPartUnique/>
         </w:docPartObj>
       </w:sdtPr>
-      <w:sdtEndPr/>
       <w:sdtContent>
         <w:p>
           <w:r>
@@ -118,7 +117,6 @@
                                       <w:dataBinding w:prefixMappings="xmlns:ns0='http://purl.org/dc/elements/1.1/' xmlns:ns1='http://schemas.openxmlformats.org/package/2006/metadata/core-properties' " w:xpath="/ns1:coreProperties[1]/ns0:title[1]" w:storeItemID="{6C3C8BC8-F283-45AE-878A-BAB7291924A1}"/>
                                       <w:text/>
                                     </w:sdtPr>
-                                    <w:sdtEndPr/>
                                     <w:sdtContent>
                                       <w:tc>
                                         <w:tcPr>
@@ -222,7 +220,6 @@
                                           <w:dataBinding w:prefixMappings="xmlns:ns0='http://purl.org/dc/elements/1.1/' xmlns:ns1='http://schemas.openxmlformats.org/package/2006/metadata/core-properties' " w:xpath="/ns1:coreProperties[1]/ns0:creator[1]" w:storeItemID="{6C3C8BC8-F283-45AE-878A-BAB7291924A1}"/>
                                           <w:text/>
                                         </w:sdtPr>
-                                        <w:sdtEndPr/>
                                         <w:sdtContent>
                                           <w:r>
                                             <w:rPr>
@@ -251,7 +248,6 @@
                                         <w:dataBinding w:prefixMappings="xmlns:ns0='http://purl.org/dc/elements/1.1/' xmlns:ns1='http://schemas.openxmlformats.org/package/2006/metadata/core-properties' " w:xpath="/ns1:coreProperties[1]/ns1:category[1]" w:storeItemID="{6C3C8BC8-F283-45AE-878A-BAB7291924A1}"/>
                                         <w:text/>
                                       </w:sdtPr>
-                                      <w:sdtEndPr/>
                                       <w:sdtContent>
                                         <w:p>
                                           <w:pPr>
@@ -296,7 +292,6 @@
                                           <w:calendar w:val="gregorian"/>
                                         </w:date>
                                       </w:sdtPr>
-                                      <w:sdtEndPr/>
                                       <w:sdtContent>
                                         <w:p>
                                           <w:pPr>
@@ -395,7 +390,6 @@
                                 <w:dataBinding w:prefixMappings="xmlns:ns0='http://purl.org/dc/elements/1.1/' xmlns:ns1='http://schemas.openxmlformats.org/package/2006/metadata/core-properties' " w:xpath="/ns1:coreProperties[1]/ns0:title[1]" w:storeItemID="{6C3C8BC8-F283-45AE-878A-BAB7291924A1}"/>
                                 <w:text/>
                               </w:sdtPr>
-                              <w:sdtEndPr/>
                               <w:sdtContent>
                                 <w:tc>
                                   <w:tcPr>
@@ -499,7 +493,6 @@
                                     <w:dataBinding w:prefixMappings="xmlns:ns0='http://purl.org/dc/elements/1.1/' xmlns:ns1='http://schemas.openxmlformats.org/package/2006/metadata/core-properties' " w:xpath="/ns1:coreProperties[1]/ns0:creator[1]" w:storeItemID="{6C3C8BC8-F283-45AE-878A-BAB7291924A1}"/>
                                     <w:text/>
                                   </w:sdtPr>
-                                  <w:sdtEndPr/>
                                   <w:sdtContent>
                                     <w:r>
                                       <w:rPr>
@@ -528,7 +521,6 @@
                                   <w:dataBinding w:prefixMappings="xmlns:ns0='http://purl.org/dc/elements/1.1/' xmlns:ns1='http://schemas.openxmlformats.org/package/2006/metadata/core-properties' " w:xpath="/ns1:coreProperties[1]/ns1:category[1]" w:storeItemID="{6C3C8BC8-F283-45AE-878A-BAB7291924A1}"/>
                                   <w:text/>
                                 </w:sdtPr>
-                                <w:sdtEndPr/>
                                 <w:sdtContent>
                                   <w:p>
                                     <w:pPr>
@@ -573,7 +565,6 @@
                                     <w:calendar w:val="gregorian"/>
                                   </w:date>
                                 </w:sdtPr>
-                                <w:sdtEndPr/>
                                 <w:sdtContent>
                                   <w:p>
                                     <w:pPr>
@@ -668,7 +659,7 @@
           <w:r>
             <w:fldChar w:fldCharType="separate"/>
           </w:r>
-          <w:hyperlink w:anchor="_Toc478475559" w:history="1">
+          <w:hyperlink w:anchor="_Toc480212359" w:history="1">
             <w:r>
               <w:rPr>
                 <w:rStyle w:val="Hyperlink"/>
@@ -709,7 +700,7 @@
                 <w:noProof/>
                 <w:webHidden/>
               </w:rPr>
-              <w:instrText xml:space="preserve"> PAGEREF _Toc478475559 \h </w:instrText>
+              <w:instrText xml:space="preserve"> PAGEREF _Toc480212359 \h </w:instrText>
             </w:r>
             <w:r>
               <w:rPr>
@@ -751,7 +742,7 @@
               <w:noProof/>
             </w:rPr>
           </w:pPr>
-          <w:hyperlink w:anchor="_Toc478475560" w:history="1">
+          <w:hyperlink w:anchor="_Toc480212360" w:history="1">
             <w:r>
               <w:rPr>
                 <w:rStyle w:val="Hyperlink"/>
@@ -778,7 +769,7 @@
                 <w:noProof/>
                 <w:webHidden/>
               </w:rPr>
-              <w:instrText xml:space="preserve"> PAGEREF _Toc478475560 \h </w:instrText>
+              <w:instrText xml:space="preserve"> PAGEREF _Toc480212360 \h </w:instrText>
             </w:r>
             <w:r>
               <w:rPr>
@@ -820,7 +811,7 @@
               <w:noProof/>
             </w:rPr>
           </w:pPr>
-          <w:hyperlink w:anchor="_Toc478475561" w:history="1">
+          <w:hyperlink w:anchor="_Toc480212361" w:history="1">
             <w:r>
               <w:rPr>
                 <w:rStyle w:val="Hyperlink"/>
@@ -847,7 +838,7 @@
                 <w:noProof/>
                 <w:webHidden/>
               </w:rPr>
-              <w:instrText xml:space="preserve"> PAGEREF _Toc478475561 \h </w:instrText>
+              <w:instrText xml:space="preserve"> PAGEREF _Toc480212361 \h </w:instrText>
             </w:r>
             <w:r>
               <w:rPr>
@@ -890,7 +881,7 @@
               <w:noProof/>
             </w:rPr>
           </w:pPr>
-          <w:hyperlink w:anchor="_Toc478475562" w:history="1">
+          <w:hyperlink w:anchor="_Toc480212362" w:history="1">
             <w:r>
               <w:rPr>
                 <w:rStyle w:val="Hyperlink"/>
@@ -931,7 +922,7 @@
                 <w:noProof/>
                 <w:webHidden/>
               </w:rPr>
-              <w:instrText xml:space="preserve"> PAGEREF _Toc478475562 \h </w:instrText>
+              <w:instrText xml:space="preserve"> PAGEREF _Toc480212362 \h </w:instrText>
             </w:r>
             <w:r>
               <w:rPr>
@@ -973,7 +964,7 @@
               <w:noProof/>
             </w:rPr>
           </w:pPr>
-          <w:hyperlink w:anchor="_Toc478475563" w:history="1">
+          <w:hyperlink w:anchor="_Toc480212363" w:history="1">
             <w:r>
               <w:rPr>
                 <w:rStyle w:val="Hyperlink"/>
@@ -1000,7 +991,7 @@
                 <w:noProof/>
                 <w:webHidden/>
               </w:rPr>
-              <w:instrText xml:space="preserve"> PAGEREF _Toc478475563 \h </w:instrText>
+              <w:instrText xml:space="preserve"> PAGEREF _Toc480212363 \h </w:instrText>
             </w:r>
             <w:r>
               <w:rPr>
@@ -1042,7 +1033,7 @@
               <w:noProof/>
             </w:rPr>
           </w:pPr>
-          <w:hyperlink w:anchor="_Toc478475564" w:history="1">
+          <w:hyperlink w:anchor="_Toc480212364" w:history="1">
             <w:r>
               <w:rPr>
                 <w:rStyle w:val="Hyperlink"/>
@@ -1069,7 +1060,7 @@
                 <w:noProof/>
                 <w:webHidden/>
               </w:rPr>
-              <w:instrText xml:space="preserve"> PAGEREF _Toc478475564 \h </w:instrText>
+              <w:instrText xml:space="preserve"> PAGEREF _Toc480212364 \h </w:instrText>
             </w:r>
             <w:r>
               <w:rPr>
@@ -1111,7 +1102,7 @@
               <w:noProof/>
             </w:rPr>
           </w:pPr>
-          <w:hyperlink w:anchor="_Toc478475565" w:history="1">
+          <w:hyperlink w:anchor="_Toc480212365" w:history="1">
             <w:r>
               <w:rPr>
                 <w:rStyle w:val="Hyperlink"/>
@@ -1138,7 +1129,7 @@
                 <w:noProof/>
                 <w:webHidden/>
               </w:rPr>
-              <w:instrText xml:space="preserve"> PAGEREF _Toc478475565 \h </w:instrText>
+              <w:instrText xml:space="preserve"> PAGEREF _Toc480212365 \h </w:instrText>
             </w:r>
             <w:r>
               <w:rPr>
@@ -1180,7 +1171,7 @@
               <w:noProof/>
             </w:rPr>
           </w:pPr>
-          <w:hyperlink w:anchor="_Toc478475566" w:history="1">
+          <w:hyperlink w:anchor="_Toc480212366" w:history="1">
             <w:r>
               <w:rPr>
                 <w:rStyle w:val="Hyperlink"/>
@@ -1207,7 +1198,7 @@
                 <w:noProof/>
                 <w:webHidden/>
               </w:rPr>
-              <w:instrText xml:space="preserve"> PAGEREF _Toc478475566 \h </w:instrText>
+              <w:instrText xml:space="preserve"> PAGEREF _Toc480212366 \h </w:instrText>
             </w:r>
             <w:r>
               <w:rPr>
@@ -1227,7 +1218,7 @@
                 <w:noProof/>
                 <w:webHidden/>
               </w:rPr>
-              <w:t>2</w:t>
+              <w:t>3</w:t>
             </w:r>
             <w:r>
               <w:rPr>
@@ -1249,7 +1240,7 @@
               <w:noProof/>
             </w:rPr>
           </w:pPr>
-          <w:hyperlink w:anchor="_Toc478475567" w:history="1">
+          <w:hyperlink w:anchor="_Toc480212367" w:history="1">
             <w:r>
               <w:rPr>
                 <w:rStyle w:val="Hyperlink"/>
@@ -1276,7 +1267,7 @@
                 <w:noProof/>
                 <w:webHidden/>
               </w:rPr>
-              <w:instrText xml:space="preserve"> PAGEREF _Toc478475567 \h </w:instrText>
+              <w:instrText xml:space="preserve"> PAGEREF _Toc480212367 \h </w:instrText>
             </w:r>
             <w:r>
               <w:rPr>
@@ -1296,7 +1287,7 @@
                 <w:noProof/>
                 <w:webHidden/>
               </w:rPr>
-              <w:t>2</w:t>
+              <w:t>3</w:t>
             </w:r>
             <w:r>
               <w:rPr>
@@ -1318,7 +1309,7 @@
               <w:noProof/>
             </w:rPr>
           </w:pPr>
-          <w:hyperlink w:anchor="_Toc478475568" w:history="1">
+          <w:hyperlink w:anchor="_Toc480212368" w:history="1">
             <w:r>
               <w:rPr>
                 <w:rStyle w:val="Hyperlink"/>
@@ -1345,7 +1336,7 @@
                 <w:noProof/>
                 <w:webHidden/>
               </w:rPr>
-              <w:instrText xml:space="preserve"> PAGEREF _Toc478475568 \h </w:instrText>
+              <w:instrText xml:space="preserve"> PAGEREF _Toc480212368 \h </w:instrText>
             </w:r>
             <w:r>
               <w:rPr>
@@ -1387,13 +1378,13 @@
               <w:noProof/>
             </w:rPr>
           </w:pPr>
-          <w:hyperlink w:anchor="_Toc478475569" w:history="1">
+          <w:hyperlink w:anchor="_Toc480212369" w:history="1">
             <w:r>
               <w:rPr>
                 <w:rStyle w:val="Hyperlink"/>
                 <w:noProof/>
               </w:rPr>
-              <w:t>Forwarding</w:t>
+              <w:t>Data Forwarding and Hazard Detection</w:t>
             </w:r>
             <w:r>
               <w:rPr>
@@ -1414,7 +1405,7 @@
                 <w:noProof/>
                 <w:webHidden/>
               </w:rPr>
-              <w:instrText xml:space="preserve"> PAGEREF _Toc478475569 \h </w:instrText>
+              <w:instrText xml:space="preserve"> PAGEREF _Toc480212369 \h </w:instrText>
             </w:r>
             <w:r>
               <w:rPr>
@@ -1456,7 +1447,7 @@
               <w:noProof/>
             </w:rPr>
           </w:pPr>
-          <w:hyperlink w:anchor="_Toc478475570" w:history="1">
+          <w:hyperlink w:anchor="_Toc480212370" w:history="1">
             <w:r>
               <w:rPr>
                 <w:rStyle w:val="Hyperlink"/>
@@ -1483,7 +1474,7 @@
                 <w:noProof/>
                 <w:webHidden/>
               </w:rPr>
-              <w:instrText xml:space="preserve"> PAGEREF _Toc478475570 \h </w:instrText>
+              <w:instrText xml:space="preserve"> PAGEREF _Toc480212370 \h </w:instrText>
             </w:r>
             <w:r>
               <w:rPr>
@@ -1526,7 +1517,7 @@
               <w:noProof/>
             </w:rPr>
           </w:pPr>
-          <w:hyperlink w:anchor="_Toc478475571" w:history="1">
+          <w:hyperlink w:anchor="_Toc480212371" w:history="1">
             <w:r>
               <w:rPr>
                 <w:rStyle w:val="Hyperlink"/>
@@ -1567,7 +1558,7 @@
                 <w:noProof/>
                 <w:webHidden/>
               </w:rPr>
-              <w:instrText xml:space="preserve"> PAGEREF _Toc478475571 \h </w:instrText>
+              <w:instrText xml:space="preserve"> PAGEREF _Toc480212371 \h </w:instrText>
             </w:r>
             <w:r>
               <w:rPr>
@@ -1609,13 +1600,13 @@
               <w:noProof/>
             </w:rPr>
           </w:pPr>
-          <w:hyperlink w:anchor="_Toc478475572" w:history="1">
+          <w:hyperlink w:anchor="_Toc480212372" w:history="1">
             <w:r>
               <w:rPr>
                 <w:rStyle w:val="Hyperlink"/>
                 <w:noProof/>
               </w:rPr>
-              <w:t>System Hierarchy Breakdown</w:t>
+              <w:t>High Level System Hierarchy Breakdown</w:t>
             </w:r>
             <w:r>
               <w:rPr>
@@ -1636,7 +1627,7 @@
                 <w:noProof/>
                 <w:webHidden/>
               </w:rPr>
-              <w:instrText xml:space="preserve"> PAGEREF _Toc478475572 \h </w:instrText>
+              <w:instrText xml:space="preserve"> PAGEREF _Toc480212372 \h </w:instrText>
             </w:r>
             <w:r>
               <w:rPr>
@@ -1678,13 +1669,13 @@
               <w:noProof/>
             </w:rPr>
           </w:pPr>
-          <w:hyperlink w:anchor="_Toc478475573" w:history="1">
+          <w:hyperlink w:anchor="_Toc480212373" w:history="1">
             <w:r>
               <w:rPr>
                 <w:rStyle w:val="Hyperlink"/>
                 <w:noProof/>
               </w:rPr>
-              <w:t>System Schematic Breakdown</w:t>
+              <w:t>High Level System Schematic Breakdown</w:t>
             </w:r>
             <w:r>
               <w:rPr>
@@ -1705,7 +1696,7 @@
                 <w:noProof/>
                 <w:webHidden/>
               </w:rPr>
-              <w:instrText xml:space="preserve"> PAGEREF _Toc478475573 \h </w:instrText>
+              <w:instrText xml:space="preserve"> PAGEREF _Toc480212373 \h </w:instrText>
             </w:r>
             <w:r>
               <w:rPr>
@@ -1725,7 +1716,7 @@
                 <w:noProof/>
                 <w:webHidden/>
               </w:rPr>
-              <w:t>5</w:t>
+              <w:t>4</w:t>
             </w:r>
             <w:r>
               <w:rPr>
@@ -1748,7 +1739,7 @@
               <w:noProof/>
             </w:rPr>
           </w:pPr>
-          <w:hyperlink w:anchor="_Toc478475574" w:history="1">
+          <w:hyperlink w:anchor="_Toc480212374" w:history="1">
             <w:r>
               <w:rPr>
                 <w:rStyle w:val="Hyperlink"/>
@@ -1789,7 +1780,7 @@
                 <w:noProof/>
                 <w:webHidden/>
               </w:rPr>
-              <w:instrText xml:space="preserve"> PAGEREF _Toc478475574 \h </w:instrText>
+              <w:instrText xml:space="preserve"> PAGEREF _Toc480212374 \h </w:instrText>
             </w:r>
             <w:r>
               <w:rPr>
@@ -1809,7 +1800,7 @@
                 <w:noProof/>
                 <w:webHidden/>
               </w:rPr>
-              <w:t>5</w:t>
+              <w:t>4</w:t>
             </w:r>
             <w:r>
               <w:rPr>
@@ -1831,7 +1822,7 @@
               <w:noProof/>
             </w:rPr>
           </w:pPr>
-          <w:hyperlink w:anchor="_Toc478475575" w:history="1">
+          <w:hyperlink w:anchor="_Toc480212375" w:history="1">
             <w:r>
               <w:rPr>
                 <w:rStyle w:val="Hyperlink"/>
@@ -1858,7 +1849,7 @@
                 <w:noProof/>
                 <w:webHidden/>
               </w:rPr>
-              <w:instrText xml:space="preserve"> PAGEREF _Toc478475575 \h </w:instrText>
+              <w:instrText xml:space="preserve"> PAGEREF _Toc480212375 \h </w:instrText>
             </w:r>
             <w:r>
               <w:rPr>
@@ -1878,7 +1869,7 @@
                 <w:noProof/>
                 <w:webHidden/>
               </w:rPr>
-              <w:t>5</w:t>
+              <w:t>4</w:t>
             </w:r>
             <w:r>
               <w:rPr>
@@ -1900,7 +1891,7 @@
               <w:noProof/>
             </w:rPr>
           </w:pPr>
-          <w:hyperlink w:anchor="_Toc478475576" w:history="1">
+          <w:hyperlink w:anchor="_Toc480212376" w:history="1">
             <w:r>
               <w:rPr>
                 <w:rStyle w:val="Hyperlink"/>
@@ -1927,7 +1918,7 @@
                 <w:noProof/>
                 <w:webHidden/>
               </w:rPr>
-              <w:instrText xml:space="preserve"> PAGEREF _Toc478475576 \h </w:instrText>
+              <w:instrText xml:space="preserve"> PAGEREF _Toc480212376 \h </w:instrText>
             </w:r>
             <w:r>
               <w:rPr>
@@ -1947,7 +1938,7 @@
                 <w:noProof/>
                 <w:webHidden/>
               </w:rPr>
-              <w:t>5</w:t>
+              <w:t>4</w:t>
             </w:r>
             <w:r>
               <w:rPr>
@@ -1969,7 +1960,7 @@
               <w:noProof/>
             </w:rPr>
           </w:pPr>
-          <w:hyperlink w:anchor="_Toc478475577" w:history="1">
+          <w:hyperlink w:anchor="_Toc480212377" w:history="1">
             <w:r>
               <w:rPr>
                 <w:rStyle w:val="Hyperlink"/>
@@ -1996,7 +1987,7 @@
                 <w:noProof/>
                 <w:webHidden/>
               </w:rPr>
-              <w:instrText xml:space="preserve"> PAGEREF _Toc478475577 \h </w:instrText>
+              <w:instrText xml:space="preserve"> PAGEREF _Toc480212377 \h </w:instrText>
             </w:r>
             <w:r>
               <w:rPr>
@@ -2016,7 +2007,7 @@
                 <w:noProof/>
                 <w:webHidden/>
               </w:rPr>
-              <w:t>5</w:t>
+              <w:t>4</w:t>
             </w:r>
             <w:r>
               <w:rPr>
@@ -2038,13 +2029,13 @@
               <w:noProof/>
             </w:rPr>
           </w:pPr>
-          <w:hyperlink w:anchor="_Toc478475578" w:history="1">
+          <w:hyperlink w:anchor="_Toc480212378" w:history="1">
             <w:r>
               <w:rPr>
                 <w:rStyle w:val="Hyperlink"/>
                 <w:noProof/>
               </w:rPr>
-              <w:t>Muxes</w:t>
+              <w:t>Multiplexers</w:t>
             </w:r>
             <w:r>
               <w:rPr>
@@ -2065,7 +2056,7 @@
                 <w:noProof/>
                 <w:webHidden/>
               </w:rPr>
-              <w:instrText xml:space="preserve"> PAGEREF _Toc478475578 \h </w:instrText>
+              <w:instrText xml:space="preserve"> PAGEREF _Toc480212378 \h </w:instrText>
             </w:r>
             <w:r>
               <w:rPr>
@@ -2085,7 +2076,7 @@
                 <w:noProof/>
                 <w:webHidden/>
               </w:rPr>
-              <w:t>5</w:t>
+              <w:t>4</w:t>
             </w:r>
             <w:r>
               <w:rPr>
@@ -2107,7 +2098,7 @@
               <w:noProof/>
             </w:rPr>
           </w:pPr>
-          <w:hyperlink w:anchor="_Toc478475579" w:history="1">
+          <w:hyperlink w:anchor="_Toc480212379" w:history="1">
             <w:r>
               <w:rPr>
                 <w:rStyle w:val="Hyperlink"/>
@@ -2134,7 +2125,7 @@
                 <w:noProof/>
                 <w:webHidden/>
               </w:rPr>
-              <w:instrText xml:space="preserve"> PAGEREF _Toc478475579 \h </w:instrText>
+              <w:instrText xml:space="preserve"> PAGEREF _Toc480212379 \h </w:instrText>
             </w:r>
             <w:r>
               <w:rPr>
@@ -2176,7 +2167,7 @@
               <w:noProof/>
             </w:rPr>
           </w:pPr>
-          <w:hyperlink w:anchor="_Toc478475580" w:history="1">
+          <w:hyperlink w:anchor="_Toc480212380" w:history="1">
             <w:r>
               <w:rPr>
                 <w:rStyle w:val="Hyperlink"/>
@@ -2203,7 +2194,7 @@
                 <w:noProof/>
                 <w:webHidden/>
               </w:rPr>
-              <w:instrText xml:space="preserve"> PAGEREF _Toc478475580 \h </w:instrText>
+              <w:instrText xml:space="preserve"> PAGEREF _Toc480212380 \h </w:instrText>
             </w:r>
             <w:r>
               <w:rPr>
@@ -2245,7 +2236,7 @@
               <w:noProof/>
             </w:rPr>
           </w:pPr>
-          <w:hyperlink w:anchor="_Toc478475581" w:history="1">
+          <w:hyperlink w:anchor="_Toc480212381" w:history="1">
             <w:r>
               <w:rPr>
                 <w:rStyle w:val="Hyperlink"/>
@@ -2272,7 +2263,7 @@
                 <w:noProof/>
                 <w:webHidden/>
               </w:rPr>
-              <w:instrText xml:space="preserve"> PAGEREF _Toc478475581 \h </w:instrText>
+              <w:instrText xml:space="preserve"> PAGEREF _Toc480212381 \h </w:instrText>
             </w:r>
             <w:r>
               <w:rPr>
@@ -2314,7 +2305,7 @@
               <w:noProof/>
             </w:rPr>
           </w:pPr>
-          <w:hyperlink w:anchor="_Toc478475582" w:history="1">
+          <w:hyperlink w:anchor="_Toc480212382" w:history="1">
             <w:r>
               <w:rPr>
                 <w:rStyle w:val="Hyperlink"/>
@@ -2341,7 +2332,7 @@
                 <w:noProof/>
                 <w:webHidden/>
               </w:rPr>
-              <w:instrText xml:space="preserve"> PAGEREF _Toc478475582 \h </w:instrText>
+              <w:instrText xml:space="preserve"> PAGEREF _Toc480212382 \h </w:instrText>
             </w:r>
             <w:r>
               <w:rPr>
@@ -2383,7 +2374,7 @@
               <w:noProof/>
             </w:rPr>
           </w:pPr>
-          <w:hyperlink w:anchor="_Toc478475583" w:history="1">
+          <w:hyperlink w:anchor="_Toc480212383" w:history="1">
             <w:r>
               <w:rPr>
                 <w:rStyle w:val="Hyperlink"/>
@@ -2410,7 +2401,7 @@
                 <w:noProof/>
                 <w:webHidden/>
               </w:rPr>
-              <w:instrText xml:space="preserve"> PAGEREF _Toc478475583 \h </w:instrText>
+              <w:instrText xml:space="preserve"> PAGEREF _Toc480212383 \h </w:instrText>
             </w:r>
             <w:r>
               <w:rPr>
@@ -2452,7 +2443,7 @@
               <w:noProof/>
             </w:rPr>
           </w:pPr>
-          <w:hyperlink w:anchor="_Toc478475584" w:history="1">
+          <w:hyperlink w:anchor="_Toc480212384" w:history="1">
             <w:r>
               <w:rPr>
                 <w:rStyle w:val="Hyperlink"/>
@@ -2479,7 +2470,145 @@
                 <w:noProof/>
                 <w:webHidden/>
               </w:rPr>
-              <w:instrText xml:space="preserve"> PAGEREF _Toc478475584 \h </w:instrText>
+              <w:instrText xml:space="preserve"> PAGEREF _Toc480212384 \h </w:instrText>
+            </w:r>
+            <w:r>
+              <w:rPr>
+                <w:noProof/>
+                <w:webHidden/>
+              </w:rPr>
+            </w:r>
+            <w:r>
+              <w:rPr>
+                <w:noProof/>
+                <w:webHidden/>
+              </w:rPr>
+              <w:fldChar w:fldCharType="separate"/>
+            </w:r>
+            <w:r>
+              <w:rPr>
+                <w:noProof/>
+                <w:webHidden/>
+              </w:rPr>
+              <w:t>5</w:t>
+            </w:r>
+            <w:r>
+              <w:rPr>
+                <w:noProof/>
+                <w:webHidden/>
+              </w:rPr>
+              <w:fldChar w:fldCharType="end"/>
+            </w:r>
+          </w:hyperlink>
+        </w:p>
+        <w:p>
+          <w:pPr>
+            <w:pStyle w:val="TOC3"/>
+            <w:tabs>
+              <w:tab w:val="right" w:leader="dot" w:pos="9350"/>
+            </w:tabs>
+            <w:rPr>
+              <w:rFonts w:eastAsiaTheme="minorEastAsia"/>
+              <w:noProof/>
+            </w:rPr>
+          </w:pPr>
+          <w:hyperlink w:anchor="_Toc480212385" w:history="1">
+            <w:r>
+              <w:rPr>
+                <w:rStyle w:val="Hyperlink"/>
+                <w:noProof/>
+              </w:rPr>
+              <w:t>Data Forwarding and Hazard Detection</w:t>
+            </w:r>
+            <w:r>
+              <w:rPr>
+                <w:noProof/>
+                <w:webHidden/>
+              </w:rPr>
+              <w:tab/>
+            </w:r>
+            <w:r>
+              <w:rPr>
+                <w:noProof/>
+                <w:webHidden/>
+              </w:rPr>
+              <w:fldChar w:fldCharType="begin"/>
+            </w:r>
+            <w:r>
+              <w:rPr>
+                <w:noProof/>
+                <w:webHidden/>
+              </w:rPr>
+              <w:instrText xml:space="preserve"> PAGEREF _Toc480212385 \h </w:instrText>
+            </w:r>
+            <w:r>
+              <w:rPr>
+                <w:noProof/>
+                <w:webHidden/>
+              </w:rPr>
+            </w:r>
+            <w:r>
+              <w:rPr>
+                <w:noProof/>
+                <w:webHidden/>
+              </w:rPr>
+              <w:fldChar w:fldCharType="separate"/>
+            </w:r>
+            <w:r>
+              <w:rPr>
+                <w:noProof/>
+                <w:webHidden/>
+              </w:rPr>
+              <w:t>5</w:t>
+            </w:r>
+            <w:r>
+              <w:rPr>
+                <w:noProof/>
+                <w:webHidden/>
+              </w:rPr>
+              <w:fldChar w:fldCharType="end"/>
+            </w:r>
+          </w:hyperlink>
+        </w:p>
+        <w:p>
+          <w:pPr>
+            <w:pStyle w:val="TOC2"/>
+            <w:tabs>
+              <w:tab w:val="right" w:leader="dot" w:pos="9350"/>
+            </w:tabs>
+            <w:rPr>
+              <w:rFonts w:eastAsiaTheme="minorEastAsia"/>
+              <w:noProof/>
+            </w:rPr>
+          </w:pPr>
+          <w:hyperlink w:anchor="_Toc480212386" w:history="1">
+            <w:r>
+              <w:rPr>
+                <w:rStyle w:val="Hyperlink"/>
+                <w:noProof/>
+              </w:rPr>
+              <w:t>Hex to Seven Segment Display</w:t>
+            </w:r>
+            <w:r>
+              <w:rPr>
+                <w:noProof/>
+                <w:webHidden/>
+              </w:rPr>
+              <w:tab/>
+            </w:r>
+            <w:r>
+              <w:rPr>
+                <w:noProof/>
+                <w:webHidden/>
+              </w:rPr>
+              <w:fldChar w:fldCharType="begin"/>
+            </w:r>
+            <w:r>
+              <w:rPr>
+                <w:noProof/>
+                <w:webHidden/>
+              </w:rPr>
+              <w:instrText xml:space="preserve"> PAGEREF _Toc480212386 \h </w:instrText>
             </w:r>
             <w:r>
               <w:rPr>
@@ -2522,7 +2651,7 @@
               <w:noProof/>
             </w:rPr>
           </w:pPr>
-          <w:hyperlink w:anchor="_Toc478475585" w:history="1">
+          <w:hyperlink w:anchor="_Toc480212387" w:history="1">
             <w:r>
               <w:rPr>
                 <w:rStyle w:val="Hyperlink"/>
@@ -2563,7 +2692,7 @@
                 <w:noProof/>
                 <w:webHidden/>
               </w:rPr>
-              <w:instrText xml:space="preserve"> PAGEREF _Toc478475585 \h </w:instrText>
+              <w:instrText xml:space="preserve"> PAGEREF _Toc480212387 \h </w:instrText>
             </w:r>
             <w:r>
               <w:rPr>
@@ -2583,7 +2712,7 @@
                 <w:noProof/>
                 <w:webHidden/>
               </w:rPr>
-              <w:t>5</w:t>
+              <w:t>6</w:t>
             </w:r>
             <w:r>
               <w:rPr>
@@ -2605,7 +2734,7 @@
               <w:noProof/>
             </w:rPr>
           </w:pPr>
-          <w:hyperlink w:anchor="_Toc478475586" w:history="1">
+          <w:hyperlink w:anchor="_Toc480212388" w:history="1">
             <w:r>
               <w:rPr>
                 <w:rStyle w:val="Hyperlink"/>
@@ -2632,7 +2761,7 @@
                 <w:noProof/>
                 <w:webHidden/>
               </w:rPr>
-              <w:instrText xml:space="preserve"> PAGEREF _Toc478475586 \h </w:instrText>
+              <w:instrText xml:space="preserve"> PAGEREF _Toc480212388 \h </w:instrText>
             </w:r>
             <w:r>
               <w:rPr>
@@ -2652,7 +2781,7 @@
                 <w:noProof/>
                 <w:webHidden/>
               </w:rPr>
-              <w:t>5</w:t>
+              <w:t>6</w:t>
             </w:r>
             <w:r>
               <w:rPr>
@@ -2674,7 +2803,7 @@
               <w:noProof/>
             </w:rPr>
           </w:pPr>
-          <w:hyperlink w:anchor="_Toc478475587" w:history="1">
+          <w:hyperlink w:anchor="_Toc480212389" w:history="1">
             <w:r>
               <w:rPr>
                 <w:rStyle w:val="Hyperlink"/>
@@ -2701,7 +2830,7 @@
                 <w:noProof/>
                 <w:webHidden/>
               </w:rPr>
-              <w:instrText xml:space="preserve"> PAGEREF _Toc478475587 \h </w:instrText>
+              <w:instrText xml:space="preserve"> PAGEREF _Toc480212389 \h </w:instrText>
             </w:r>
             <w:r>
               <w:rPr>
@@ -2721,7 +2850,7 @@
                 <w:noProof/>
                 <w:webHidden/>
               </w:rPr>
-              <w:t>5</w:t>
+              <w:t>6</w:t>
             </w:r>
             <w:r>
               <w:rPr>
@@ -2743,7 +2872,7 @@
               <w:noProof/>
             </w:rPr>
           </w:pPr>
-          <w:hyperlink w:anchor="_Toc478475588" w:history="1">
+          <w:hyperlink w:anchor="_Toc480212390" w:history="1">
             <w:r>
               <w:rPr>
                 <w:rStyle w:val="Hyperlink"/>
@@ -2770,7 +2899,7 @@
                 <w:noProof/>
                 <w:webHidden/>
               </w:rPr>
-              <w:instrText xml:space="preserve"> PAGEREF _Toc478475588 \h </w:instrText>
+              <w:instrText xml:space="preserve"> PAGEREF _Toc480212390 \h </w:instrText>
             </w:r>
             <w:r>
               <w:rPr>
@@ -2790,7 +2919,7 @@
                 <w:noProof/>
                 <w:webHidden/>
               </w:rPr>
-              <w:t>5</w:t>
+              <w:t>6</w:t>
             </w:r>
             <w:r>
               <w:rPr>
@@ -2813,7 +2942,7 @@
               <w:noProof/>
             </w:rPr>
           </w:pPr>
-          <w:hyperlink w:anchor="_Toc478475589" w:history="1">
+          <w:hyperlink w:anchor="_Toc480212391" w:history="1">
             <w:r>
               <w:rPr>
                 <w:rStyle w:val="Hyperlink"/>
@@ -2854,7 +2983,7 @@
                 <w:noProof/>
                 <w:webHidden/>
               </w:rPr>
-              <w:instrText xml:space="preserve"> PAGEREF _Toc478475589 \h </w:instrText>
+              <w:instrText xml:space="preserve"> PAGEREF _Toc480212391 \h </w:instrText>
             </w:r>
             <w:r>
               <w:rPr>
@@ -2874,7 +3003,7 @@
                 <w:noProof/>
                 <w:webHidden/>
               </w:rPr>
-              <w:t>5</w:t>
+              <w:t>6</w:t>
             </w:r>
             <w:r>
               <w:rPr>
@@ -2896,7 +3025,7 @@
               <w:noProof/>
             </w:rPr>
           </w:pPr>
-          <w:hyperlink w:anchor="_Toc478475590" w:history="1">
+          <w:hyperlink w:anchor="_Toc480212392" w:history="1">
             <w:r>
               <w:rPr>
                 <w:rStyle w:val="Hyperlink"/>
@@ -2923,7 +3052,7 @@
                 <w:noProof/>
                 <w:webHidden/>
               </w:rPr>
-              <w:instrText xml:space="preserve"> PAGEREF _Toc478475590 \h </w:instrText>
+              <w:instrText xml:space="preserve"> PAGEREF _Toc480212392 \h </w:instrText>
             </w:r>
             <w:r>
               <w:rPr>
@@ -2943,7 +3072,7 @@
                 <w:noProof/>
                 <w:webHidden/>
               </w:rPr>
-              <w:t>5</w:t>
+              <w:t>6</w:t>
             </w:r>
             <w:r>
               <w:rPr>
@@ -2966,7 +3095,7 @@
               <w:noProof/>
             </w:rPr>
           </w:pPr>
-          <w:hyperlink w:anchor="_Toc478475591" w:history="1">
+          <w:hyperlink w:anchor="_Toc480212393" w:history="1">
             <w:r>
               <w:rPr>
                 <w:rStyle w:val="Hyperlink"/>
@@ -3007,7 +3136,7 @@
                 <w:noProof/>
                 <w:webHidden/>
               </w:rPr>
-              <w:instrText xml:space="preserve"> PAGEREF _Toc478475591 \h </w:instrText>
+              <w:instrText xml:space="preserve"> PAGEREF _Toc480212393 \h </w:instrText>
             </w:r>
             <w:r>
               <w:rPr>
@@ -3027,7 +3156,7 @@
                 <w:noProof/>
                 <w:webHidden/>
               </w:rPr>
-              <w:t>5</w:t>
+              <w:t>6</w:t>
             </w:r>
             <w:r>
               <w:rPr>
@@ -3050,7 +3179,7 @@
               <w:noProof/>
             </w:rPr>
           </w:pPr>
-          <w:hyperlink w:anchor="_Toc478475592" w:history="1">
+          <w:hyperlink w:anchor="_Toc480212394" w:history="1">
             <w:r>
               <w:rPr>
                 <w:rStyle w:val="Hyperlink"/>
@@ -3091,7 +3220,7 @@
                 <w:noProof/>
                 <w:webHidden/>
               </w:rPr>
-              <w:instrText xml:space="preserve"> PAGEREF _Toc478475592 \h </w:instrText>
+              <w:instrText xml:space="preserve"> PAGEREF _Toc480212394 \h </w:instrText>
             </w:r>
             <w:r>
               <w:rPr>
@@ -3111,7 +3240,145 @@
                 <w:noProof/>
                 <w:webHidden/>
               </w:rPr>
-              <w:t>5</w:t>
+              <w:t>6</w:t>
+            </w:r>
+            <w:r>
+              <w:rPr>
+                <w:noProof/>
+                <w:webHidden/>
+              </w:rPr>
+              <w:fldChar w:fldCharType="end"/>
+            </w:r>
+          </w:hyperlink>
+        </w:p>
+        <w:p>
+          <w:pPr>
+            <w:pStyle w:val="TOC2"/>
+            <w:tabs>
+              <w:tab w:val="right" w:leader="dot" w:pos="9350"/>
+            </w:tabs>
+            <w:rPr>
+              <w:rFonts w:eastAsiaTheme="minorEastAsia"/>
+              <w:noProof/>
+            </w:rPr>
+          </w:pPr>
+          <w:hyperlink w:anchor="_Toc480212395" w:history="1">
+            <w:r>
+              <w:rPr>
+                <w:rStyle w:val="Hyperlink"/>
+                <w:noProof/>
+              </w:rPr>
+              <w:t>Module VHDL Code</w:t>
+            </w:r>
+            <w:r>
+              <w:rPr>
+                <w:noProof/>
+                <w:webHidden/>
+              </w:rPr>
+              <w:tab/>
+            </w:r>
+            <w:r>
+              <w:rPr>
+                <w:noProof/>
+                <w:webHidden/>
+              </w:rPr>
+              <w:fldChar w:fldCharType="begin"/>
+            </w:r>
+            <w:r>
+              <w:rPr>
+                <w:noProof/>
+                <w:webHidden/>
+              </w:rPr>
+              <w:instrText xml:space="preserve"> PAGEREF _Toc480212395 \h </w:instrText>
+            </w:r>
+            <w:r>
+              <w:rPr>
+                <w:noProof/>
+                <w:webHidden/>
+              </w:rPr>
+            </w:r>
+            <w:r>
+              <w:rPr>
+                <w:noProof/>
+                <w:webHidden/>
+              </w:rPr>
+              <w:fldChar w:fldCharType="separate"/>
+            </w:r>
+            <w:r>
+              <w:rPr>
+                <w:noProof/>
+                <w:webHidden/>
+              </w:rPr>
+              <w:t>6</w:t>
+            </w:r>
+            <w:r>
+              <w:rPr>
+                <w:noProof/>
+                <w:webHidden/>
+              </w:rPr>
+              <w:fldChar w:fldCharType="end"/>
+            </w:r>
+          </w:hyperlink>
+        </w:p>
+        <w:p>
+          <w:pPr>
+            <w:pStyle w:val="TOC2"/>
+            <w:tabs>
+              <w:tab w:val="right" w:leader="dot" w:pos="9350"/>
+            </w:tabs>
+            <w:rPr>
+              <w:rFonts w:eastAsiaTheme="minorEastAsia"/>
+              <w:noProof/>
+            </w:rPr>
+          </w:pPr>
+          <w:hyperlink w:anchor="_Toc480212396" w:history="1">
+            <w:r>
+              <w:rPr>
+                <w:rStyle w:val="Hyperlink"/>
+                <w:noProof/>
+              </w:rPr>
+              <w:t>RTL Schematics</w:t>
+            </w:r>
+            <w:r>
+              <w:rPr>
+                <w:noProof/>
+                <w:webHidden/>
+              </w:rPr>
+              <w:tab/>
+            </w:r>
+            <w:r>
+              <w:rPr>
+                <w:noProof/>
+                <w:webHidden/>
+              </w:rPr>
+              <w:fldChar w:fldCharType="begin"/>
+            </w:r>
+            <w:r>
+              <w:rPr>
+                <w:noProof/>
+                <w:webHidden/>
+              </w:rPr>
+              <w:instrText xml:space="preserve"> PAGEREF _Toc480212396 \h </w:instrText>
+            </w:r>
+            <w:r>
+              <w:rPr>
+                <w:noProof/>
+                <w:webHidden/>
+              </w:rPr>
+            </w:r>
+            <w:r>
+              <w:rPr>
+                <w:noProof/>
+                <w:webHidden/>
+              </w:rPr>
+              <w:fldChar w:fldCharType="separate"/>
+            </w:r>
+            <w:r>
+              <w:rPr>
+                <w:noProof/>
+                <w:webHidden/>
+              </w:rPr>
+              <w:t>6</w:t>
             </w:r>
             <w:r>
               <w:rPr>
@@ -3134,7 +3401,7 @@
               <w:noProof/>
             </w:rPr>
           </w:pPr>
-          <w:hyperlink w:anchor="_Toc478475593" w:history="1">
+          <w:hyperlink w:anchor="_Toc480212397" w:history="1">
             <w:r>
               <w:rPr>
                 <w:rStyle w:val="Hyperlink"/>
@@ -3175,7 +3442,7 @@
                 <w:noProof/>
                 <w:webHidden/>
               </w:rPr>
-              <w:instrText xml:space="preserve"> PAGEREF _Toc478475593 \h </w:instrText>
+              <w:instrText xml:space="preserve"> PAGEREF _Toc480212397 \h </w:instrText>
             </w:r>
             <w:r>
               <w:rPr>
@@ -3195,7 +3462,7 @@
                 <w:noProof/>
                 <w:webHidden/>
               </w:rPr>
-              <w:t>5</w:t>
+              <w:t>6</w:t>
             </w:r>
             <w:r>
               <w:rPr>
@@ -3220,6 +3487,22 @@
     </w:sdt>
     <w:p/>
     <w:p/>
+    <w:p/>
+    <w:p/>
+    <w:p/>
+    <w:p/>
+    <w:p/>
+    <w:p/>
+    <w:p/>
+    <w:p/>
+    <w:p/>
+    <w:p/>
+    <w:p/>
+    <w:p/>
+    <w:p/>
+    <w:p/>
+    <w:p/>
+    <w:p/>
     <w:p>
       <w:pPr>
         <w:pStyle w:val="Heading1"/>
@@ -3228,8 +3511,9 @@
           <w:numId w:val="1"/>
         </w:numPr>
       </w:pPr>
-      <w:bookmarkStart w:id="0" w:name="_Toc478475559"/>
-      <w:r>
+      <w:bookmarkStart w:id="0" w:name="_Toc480212359"/>
+      <w:r>
+        <w:lastRenderedPageBreak/>
         <w:t>Objective</w:t>
       </w:r>
       <w:bookmarkEnd w:id="0"/>
@@ -3238,7 +3522,7 @@
       <w:pPr>
         <w:pStyle w:val="Heading2"/>
       </w:pPr>
-      <w:bookmarkStart w:id="1" w:name="_Toc478475560"/>
+      <w:bookmarkStart w:id="1" w:name="_Toc480212360"/>
       <w:r>
         <w:t>Abstract</w:t>
       </w:r>
@@ -3257,7 +3541,7 @@
       <w:pPr>
         <w:pStyle w:val="Heading2"/>
       </w:pPr>
-      <w:bookmarkStart w:id="2" w:name="_Toc478475561"/>
+      <w:bookmarkStart w:id="2" w:name="_Toc480212361"/>
       <w:r>
         <w:t>Project Objective</w:t>
       </w:r>
@@ -3286,7 +3570,7 @@
           <w:numId w:val="1"/>
         </w:numPr>
       </w:pPr>
-      <w:bookmarkStart w:id="3" w:name="_Toc478475562"/>
+      <w:bookmarkStart w:id="3" w:name="_Toc480212362"/>
       <w:r>
         <w:t>Design Requirement</w:t>
       </w:r>
@@ -3296,7 +3580,7 @@
       <w:pPr>
         <w:pStyle w:val="Heading2"/>
       </w:pPr>
-      <w:bookmarkStart w:id="4" w:name="_Toc478475563"/>
+      <w:bookmarkStart w:id="4" w:name="_Toc480212363"/>
       <w:r>
         <w:t>General Design Requirements</w:t>
       </w:r>
@@ -3306,7 +3590,7 @@
       <w:pPr>
         <w:pStyle w:val="Heading3"/>
       </w:pPr>
-      <w:bookmarkStart w:id="5" w:name="_Toc478475564"/>
+      <w:bookmarkStart w:id="5" w:name="_Toc480212364"/>
       <w:r>
         <w:t>Instruction Set</w:t>
       </w:r>
@@ -3325,7 +3609,6 @@
           <w:id w:val="524831671"/>
           <w:citation/>
         </w:sdtPr>
-        <w:sdtEndPr/>
         <w:sdtContent>
           <w:r>
             <w:fldChar w:fldCharType="begin"/>
@@ -3402,7 +3685,7 @@
       <w:pPr>
         <w:pStyle w:val="Heading3"/>
       </w:pPr>
-      <w:bookmarkStart w:id="6" w:name="_Toc478475565"/>
+      <w:bookmarkStart w:id="6" w:name="_Toc480212365"/>
       <w:r>
         <w:t>Registers and Memory</w:t>
       </w:r>
@@ -3454,7 +3737,7 @@
       <w:pPr>
         <w:pStyle w:val="Heading3"/>
       </w:pPr>
-      <w:bookmarkStart w:id="7" w:name="_Toc478475566"/>
+      <w:bookmarkStart w:id="7" w:name="_Toc480212366"/>
       <w:r>
         <w:t>Pipelining</w:t>
       </w:r>
@@ -3472,7 +3755,7 @@
       <w:pPr>
         <w:pStyle w:val="Heading3"/>
       </w:pPr>
-      <w:bookmarkStart w:id="8" w:name="_Toc478475567"/>
+      <w:bookmarkStart w:id="8" w:name="_Toc480212367"/>
       <w:r>
         <w:t>Program Execution</w:t>
       </w:r>
@@ -3502,9 +3785,8 @@
       <w:pPr>
         <w:pStyle w:val="Heading2"/>
       </w:pPr>
-      <w:bookmarkStart w:id="9" w:name="_Toc478475568"/>
-      <w:r>
-        <w:lastRenderedPageBreak/>
+      <w:bookmarkStart w:id="9" w:name="_Toc480212368"/>
+      <w:r>
         <w:t>General Implementation</w:t>
       </w:r>
       <w:r>
@@ -3516,17 +3798,17 @@
       <w:pPr>
         <w:pStyle w:val="Heading3"/>
       </w:pPr>
-      <w:bookmarkStart w:id="10" w:name="_Toc478475569"/>
+      <w:bookmarkStart w:id="10" w:name="_Toc480212369"/>
       <w:r>
         <w:t xml:space="preserve">Data </w:t>
       </w:r>
       <w:r>
         <w:t>Forwarding</w:t>
       </w:r>
+      <w:r>
+        <w:t xml:space="preserve"> and Hazard Detection</w:t>
+      </w:r>
       <w:bookmarkEnd w:id="10"/>
-      <w:r>
-        <w:t xml:space="preserve"> and Hazard Detection</w:t>
-      </w:r>
     </w:p>
     <w:p>
       <w:r>
@@ -3537,7 +3819,7 @@
       <w:pPr>
         <w:pStyle w:val="Heading3"/>
       </w:pPr>
-      <w:bookmarkStart w:id="11" w:name="_Toc478475570"/>
+      <w:bookmarkStart w:id="11" w:name="_Toc480212370"/>
       <w:r>
         <w:t>Branch Prediction</w:t>
       </w:r>
@@ -3554,10 +3836,6 @@
         <w:t xml:space="preserve"> the branch is taken, the previous two pipeline registers are flushed and replaced with NOP instructions.</w:t>
       </w:r>
     </w:p>
-    <w:p/>
-    <w:p/>
-    <w:p/>
-    <w:p/>
     <w:p>
       <w:pPr>
         <w:pStyle w:val="Heading1"/>
@@ -3566,8 +3844,9 @@
           <w:numId w:val="1"/>
         </w:numPr>
       </w:pPr>
-      <w:bookmarkStart w:id="12" w:name="_Toc478475571"/>
-      <w:r>
+      <w:bookmarkStart w:id="12" w:name="_Toc480212371"/>
+      <w:r>
+        <w:lastRenderedPageBreak/>
         <w:t>System</w:t>
       </w:r>
       <w:bookmarkEnd w:id="12"/>
@@ -3576,7 +3855,7 @@
       <w:pPr>
         <w:pStyle w:val="Heading2"/>
       </w:pPr>
-      <w:bookmarkStart w:id="13" w:name="_Toc478475572"/>
+      <w:bookmarkStart w:id="13" w:name="_Toc480212372"/>
       <w:r>
         <w:t xml:space="preserve">High Level </w:t>
       </w:r>
@@ -3652,49 +3931,35 @@
       <w:r>
         <w:t xml:space="preserve">Figure </w:t>
       </w:r>
-      <w:r>
-        <w:fldChar w:fldCharType="begin"/>
-      </w:r>
-      <w:r>
-        <w:instrText xml:space="preserve"> SEQ Figure \* ARABIC </w:instrText>
-      </w:r>
-      <w:r>
-        <w:fldChar w:fldCharType="separate"/>
-      </w:r>
+      <w:fldSimple w:instr=" SEQ Figure \* ARABIC ">
+        <w:r>
+          <w:rPr>
+            <w:noProof/>
+          </w:rPr>
+          <w:t>1</w:t>
+        </w:r>
+      </w:fldSimple>
+      <w:r>
+        <w:t xml:space="preserve"> - System Hierarchy Breakdown</w:t>
+      </w:r>
+    </w:p>
+    <w:p>
+      <w:r>
+        <w:t xml:space="preserve">The processor is made up of a top-level file connecting the CPU, Control Unit, and Hex to Seven Segment sub-modules together. The </w:t>
+      </w:r>
+      <w:r>
+        <w:t>CPU module contains its own submodules illustrated in the figure below.</w:t>
+      </w:r>
+    </w:p>
+    <w:p>
+      <w:pPr>
+        <w:keepNext/>
+        <w:jc w:val="center"/>
+      </w:pPr>
       <w:r>
         <w:rPr>
           <w:noProof/>
         </w:rPr>
-        <w:t>1</w:t>
-      </w:r>
-      <w:r>
-        <w:rPr>
-          <w:noProof/>
-        </w:rPr>
-        <w:fldChar w:fldCharType="end"/>
-      </w:r>
-      <w:r>
-        <w:t xml:space="preserve"> - System Hierarchy Breakdown</w:t>
-      </w:r>
-    </w:p>
-    <w:p>
-      <w:r>
-        <w:t xml:space="preserve">The processor is made up of a top-level file connecting the CPU, Control Unit, and Hex to Seven Segment sub-modules together. The </w:t>
-      </w:r>
-      <w:r>
-        <w:t>CPU module contains its own submodules illustrated in the figure below.</w:t>
-      </w:r>
-    </w:p>
-    <w:p>
-      <w:pPr>
-        <w:keepNext/>
-        <w:jc w:val="center"/>
-      </w:pPr>
-      <w:r>
-        <w:rPr>
-          <w:noProof/>
-        </w:rPr>
-        <w:lastRenderedPageBreak/>
         <w:drawing>
           <wp:inline distT="0" distB="0" distL="0" distR="0" wp14:anchorId="1657DC0F" wp14:editId="36466237">
             <wp:extent cx="4146550" cy="1798610"/>
@@ -3753,27 +4018,14 @@
       <w:r>
         <w:t xml:space="preserve">Figure </w:t>
       </w:r>
-      <w:r>
-        <w:fldChar w:fldCharType="begin"/>
-      </w:r>
-      <w:r>
-        <w:instrText xml:space="preserve"> SEQ Figure \* ARABIC </w:instrText>
-      </w:r>
-      <w:r>
-        <w:fldChar w:fldCharType="separate"/>
-      </w:r>
-      <w:r>
-        <w:rPr>
-          <w:noProof/>
-        </w:rPr>
-        <w:t>2</w:t>
-      </w:r>
-      <w:r>
-        <w:rPr>
-          <w:noProof/>
-        </w:rPr>
-        <w:fldChar w:fldCharType="end"/>
-      </w:r>
+      <w:fldSimple w:instr=" SEQ Figure \* ARABIC ">
+        <w:r>
+          <w:rPr>
+            <w:noProof/>
+          </w:rPr>
+          <w:t>2</w:t>
+        </w:r>
+      </w:fldSimple>
       <w:r>
         <w:t xml:space="preserve"> - CPU Hierarchy Breakdown</w:t>
       </w:r>
@@ -3782,7 +4034,7 @@
       <w:pPr>
         <w:pStyle w:val="Heading2"/>
       </w:pPr>
-      <w:bookmarkStart w:id="14" w:name="_Toc478475573"/>
+      <w:bookmarkStart w:id="14" w:name="_Toc480212373"/>
       <w:r>
         <w:t xml:space="preserve">High Level </w:t>
       </w:r>
@@ -3793,6 +4045,7 @@
     </w:p>
     <w:p>
       <w:pPr>
+        <w:keepNext/>
         <w:jc w:val="center"/>
       </w:pPr>
       <w:r>
@@ -3838,14 +4091,35 @@
     </w:p>
     <w:p>
       <w:pPr>
+        <w:pStyle w:val="Caption"/>
+        <w:jc w:val="center"/>
+      </w:pPr>
+      <w:r>
+        <w:t xml:space="preserve">Figure </w:t>
+      </w:r>
+      <w:fldSimple w:instr=" SEQ Figure \* ARABIC ">
+        <w:r>
+          <w:rPr>
+            <w:noProof/>
+          </w:rPr>
+          <w:t>3</w:t>
+        </w:r>
+      </w:fldSimple>
+      <w:r>
+        <w:t xml:space="preserve"> - CPU File RTL Block Schematic</w:t>
+      </w:r>
+    </w:p>
+    <w:p>
+      <w:pPr>
         <w:pStyle w:val="Heading1"/>
         <w:numPr>
           <w:ilvl w:val="0"/>
           <w:numId w:val="1"/>
         </w:numPr>
       </w:pPr>
-      <w:bookmarkStart w:id="15" w:name="_Toc478475574"/>
-      <w:r>
+      <w:bookmarkStart w:id="15" w:name="_Toc480212374"/>
+      <w:r>
+        <w:lastRenderedPageBreak/>
         <w:t>Individual Module Design</w:t>
       </w:r>
       <w:bookmarkEnd w:id="15"/>
@@ -3854,7 +4128,7 @@
       <w:pPr>
         <w:pStyle w:val="Heading2"/>
       </w:pPr>
-      <w:bookmarkStart w:id="16" w:name="_Toc478475575"/>
+      <w:bookmarkStart w:id="16" w:name="_Toc480212375"/>
       <w:r>
         <w:t>Top Level Processor Unit</w:t>
       </w:r>
@@ -3862,14 +4136,14 @@
     </w:p>
     <w:p>
       <w:r>
-        <w:t>Connects the CPU to the Control Unit.</w:t>
+        <w:t>The Top-Level Processor Unit Module handles all connections and routing of the submodules as well as interfacing with the user I/O. The main internal connections connect the Control Unit with the CPU and Hex to Seven Segment Display module.</w:t>
       </w:r>
     </w:p>
     <w:p>
       <w:pPr>
         <w:pStyle w:val="Heading2"/>
       </w:pPr>
-      <w:bookmarkStart w:id="17" w:name="_Toc478475576"/>
+      <w:bookmarkStart w:id="17" w:name="_Toc480212376"/>
       <w:r>
         <w:t>CPU</w:t>
       </w:r>
@@ -3879,12 +4153,15 @@
       <w:r>
         <w:t>The CPU contains the data path of the processor. Control signals from the control unit implement the instructions read from the program memory.</w:t>
       </w:r>
+      <w:r>
+        <w:t xml:space="preserve"> See figure 2 for all submodules contained in the CPU.</w:t>
+      </w:r>
     </w:p>
     <w:p>
       <w:pPr>
         <w:pStyle w:val="Heading3"/>
       </w:pPr>
-      <w:bookmarkStart w:id="18" w:name="_Toc478475577"/>
+      <w:bookmarkStart w:id="18" w:name="_Toc480212377"/>
       <w:r>
         <w:t>ALU</w:t>
       </w:r>
@@ -3892,133 +4169,156 @@
     </w:p>
     <w:p>
       <w:r>
-        <w:t xml:space="preserve">Executes arithmetic </w:t>
+        <w:t>T</w:t>
+      </w:r>
+      <w:r>
+        <w:t>he ALU</w:t>
+      </w:r>
+      <w:r>
+        <w:t xml:space="preserve"> e</w:t>
+      </w:r>
+      <w:r>
+        <w:t xml:space="preserve">xecutes arithmetic </w:t>
       </w:r>
       <w:r>
         <w:t>instructions</w:t>
       </w:r>
-      <w:bookmarkStart w:id="19" w:name="_GoBack"/>
+      <w:r>
+        <w:t>.</w:t>
+      </w:r>
+      <w:r>
+        <w:t xml:space="preserve"> In the case of </w:t>
+      </w:r>
+      <w:r>
+        <w:t>multiplication,</w:t>
+      </w:r>
+      <w:r>
+        <w:t xml:space="preserve"> the ALU will take the 8 LSB’s of both operands and multiply them together for a 16-bit result. </w:t>
+      </w:r>
+      <w:r>
+        <w:t>The ALU was built to be purely combinatorial resulting in faster execution.</w:t>
+      </w:r>
+    </w:p>
+    <w:p>
+      <w:pPr>
+        <w:pStyle w:val="Heading3"/>
+      </w:pPr>
+      <w:bookmarkStart w:id="19" w:name="_Toc480212378"/>
+      <w:r>
+        <w:t>Mu</w:t>
+      </w:r>
+      <w:r>
+        <w:t>ltiplexers</w:t>
+      </w:r>
       <w:bookmarkEnd w:id="19"/>
-      <w:r>
-        <w:t>.</w:t>
+    </w:p>
+    <w:p>
+      <w:r>
+        <w:t>Data select signals from the control unit modify the flow of data and addresses based on the needs of the instruction and are used for the implementation of data forwarding.</w:t>
       </w:r>
     </w:p>
     <w:p>
       <w:pPr>
         <w:pStyle w:val="Heading3"/>
       </w:pPr>
-      <w:bookmarkStart w:id="20" w:name="_Toc478475578"/>
-      <w:r>
-        <w:t>Mu</w:t>
+      <w:bookmarkStart w:id="20" w:name="_Toc480212379"/>
+      <w:r>
+        <w:t>Program Counter</w:t>
       </w:r>
       <w:bookmarkEnd w:id="20"/>
-      <w:r>
-        <w:t>ltiplexers</w:t>
-      </w:r>
-    </w:p>
-    <w:p>
-      <w:r>
-        <w:t>Data select signals from the control unit modify the flow of data and addresses based on the needs of the instruction and are used for the implementation of data forwarding.</w:t>
+    </w:p>
+    <w:p>
+      <w:r>
+        <w:t>The Program counter continually increments through program memory addresses. The count can be held during a stall and branch instructions are able to overwrite the current address value.</w:t>
       </w:r>
     </w:p>
     <w:p>
       <w:pPr>
         <w:pStyle w:val="Heading3"/>
       </w:pPr>
-      <w:bookmarkStart w:id="21" w:name="_Toc478475579"/>
-      <w:r>
-        <w:t>Program Counter</w:t>
+      <w:bookmarkStart w:id="21" w:name="_Toc480212380"/>
+      <w:r>
+        <w:t>Pipeline Registers</w:t>
       </w:r>
       <w:bookmarkEnd w:id="21"/>
     </w:p>
     <w:p>
       <w:r>
-        <w:t>The Program counter continually increments through program memory addresses. The count can be held during a stall and branch instructions are able to overwrite the current address value.</w:t>
+        <w:t>These registers contain the necessary information that is needed by an instruction for the next stage of the pipeline. Information about the instruction that the control unit needs to monitor is also carried forward into the next stage through these registers. The results of the previous stage are written into the register on a falling clock edge and are released into the next stage on a rising clock edge. Reset signals zero out the entire register which effectively replaces the contents with a NOP instruction.</w:t>
       </w:r>
     </w:p>
     <w:p>
       <w:pPr>
         <w:pStyle w:val="Heading3"/>
       </w:pPr>
-      <w:bookmarkStart w:id="22" w:name="_Toc478475580"/>
+      <w:bookmarkStart w:id="22" w:name="_Toc480212381"/>
+      <w:r>
+        <w:t>RAM Module</w:t>
+      </w:r>
+      <w:bookmarkEnd w:id="22"/>
+    </w:p>
+    <w:p>
+      <w:r>
+        <w:t>This is the data memory. Load and store instructions interact with this module.</w:t>
+      </w:r>
+    </w:p>
+    <w:p>
+      <w:pPr>
+        <w:pStyle w:val="Heading3"/>
+      </w:pPr>
+      <w:bookmarkStart w:id="23" w:name="_Toc480212382"/>
+      <w:r>
+        <w:t>ROM Module</w:t>
+      </w:r>
+      <w:bookmarkEnd w:id="23"/>
+    </w:p>
+    <w:p>
+      <w:r>
+        <w:t>This is the program memory and contains the instructions that will be executed by the processor. The program counter sets the address to fetch the instruction from.</w:t>
+      </w:r>
+    </w:p>
+    <w:p>
+      <w:pPr>
+        <w:pStyle w:val="Heading3"/>
+      </w:pPr>
+      <w:bookmarkStart w:id="24" w:name="_Toc480212383"/>
+      <w:r>
+        <w:t>Register File</w:t>
+      </w:r>
+      <w:bookmarkEnd w:id="24"/>
+    </w:p>
+    <w:p>
+      <w:r>
+        <w:t>Contains the 8 general purpose registers used by the processor.</w:t>
+      </w:r>
+    </w:p>
+    <w:p>
+      <w:pPr>
+        <w:pStyle w:val="Heading2"/>
+      </w:pPr>
+      <w:bookmarkStart w:id="25" w:name="_Toc480212384"/>
+      <w:r>
+        <w:t>Control Unit</w:t>
+      </w:r>
+      <w:bookmarkEnd w:id="25"/>
+    </w:p>
+    <w:p>
+      <w:r>
+        <w:t>The design goal for the control unit was to have it be purely combinatorial.</w:t>
+      </w:r>
+    </w:p>
+    <w:p/>
+    <w:p/>
+    <w:p>
+      <w:pPr>
+        <w:pStyle w:val="Heading3"/>
+      </w:pPr>
+      <w:bookmarkStart w:id="26" w:name="_Toc480212385"/>
       <w:r>
         <w:lastRenderedPageBreak/>
-        <w:t>Pipeline Registers</w:t>
-      </w:r>
-      <w:bookmarkEnd w:id="22"/>
-    </w:p>
-    <w:p>
-      <w:r>
-        <w:t>These registers contain the necessary information that is needed by an instruction for the next stage of the pipeline. Information about the instruction that the control unit needs to monitor is also carried forward into the next stage through these registers. The results of the previous stage are written into the register on a falling clock edge and are released into the next stage on a rising clock edge. Reset signals zero out the entire register which effectively replaces the contents with a NOP instruction.</w:t>
-      </w:r>
-    </w:p>
-    <w:p>
-      <w:pPr>
-        <w:pStyle w:val="Heading3"/>
-      </w:pPr>
-      <w:bookmarkStart w:id="23" w:name="_Toc478475581"/>
-      <w:r>
-        <w:t>RAM Module</w:t>
-      </w:r>
-      <w:bookmarkEnd w:id="23"/>
-    </w:p>
-    <w:p>
-      <w:r>
-        <w:t>This is the data memory. Load and store instructions interact with this module.</w:t>
-      </w:r>
-    </w:p>
-    <w:p>
-      <w:pPr>
-        <w:pStyle w:val="Heading3"/>
-      </w:pPr>
-      <w:bookmarkStart w:id="24" w:name="_Toc478475582"/>
-      <w:r>
-        <w:t>ROM Module</w:t>
-      </w:r>
-      <w:bookmarkEnd w:id="24"/>
-    </w:p>
-    <w:p>
-      <w:r>
-        <w:t>This is the program memory and contains the instructions that will be executed by the processor. The program counter sets the address to fetch the instruction from.</w:t>
-      </w:r>
-    </w:p>
-    <w:p>
-      <w:pPr>
-        <w:pStyle w:val="Heading3"/>
-      </w:pPr>
-      <w:bookmarkStart w:id="25" w:name="_Toc478475583"/>
-      <w:r>
-        <w:t>Register File</w:t>
-      </w:r>
-      <w:bookmarkEnd w:id="25"/>
-    </w:p>
-    <w:p>
-      <w:r>
-        <w:t>Contains the 8 general purpose registers used by the processor.</w:t>
-      </w:r>
-    </w:p>
-    <w:p>
-      <w:pPr>
-        <w:pStyle w:val="Heading2"/>
-      </w:pPr>
-      <w:bookmarkStart w:id="26" w:name="_Toc478475584"/>
-      <w:r>
-        <w:t>Control Unit</w:t>
+        <w:t>Data Forwarding and Hazard Detection</w:t>
       </w:r>
       <w:bookmarkEnd w:id="26"/>
-    </w:p>
-    <w:p>
-      <w:r>
-        <w:t>The design goal for the control unit was to have it be purely combinatorial.</w:t>
-      </w:r>
-    </w:p>
-    <w:p>
-      <w:pPr>
-        <w:pStyle w:val="Heading3"/>
-      </w:pPr>
-      <w:r>
-        <w:t>Data Forwarding and Hazard Detection</w:t>
-      </w:r>
     </w:p>
     <w:p>
       <w:r>
@@ -4250,9 +4550,15 @@
       <w:pPr>
         <w:pStyle w:val="Heading2"/>
       </w:pPr>
-      <w:r>
-        <w:lastRenderedPageBreak/>
+      <w:bookmarkStart w:id="27" w:name="_Toc480212386"/>
+      <w:r>
         <w:t>Hex to Seven Segment Display</w:t>
+      </w:r>
+      <w:bookmarkEnd w:id="27"/>
+    </w:p>
+    <w:p>
+      <w:r>
+        <w:t xml:space="preserve">The Hex to Seven Segment Display module watches the writeback bus for an output opcode and takes the results from the bus and decodes them for use on the seven segment display. </w:t>
       </w:r>
     </w:p>
     <w:p>
@@ -4263,41 +4569,41 @@
           <w:numId w:val="1"/>
         </w:numPr>
       </w:pPr>
-      <w:bookmarkStart w:id="27" w:name="_Toc478475585"/>
+      <w:bookmarkStart w:id="28" w:name="_Toc480212387"/>
       <w:r>
         <w:t>Simulation Result</w:t>
       </w:r>
-      <w:bookmarkEnd w:id="27"/>
+      <w:bookmarkEnd w:id="28"/>
     </w:p>
     <w:p>
       <w:pPr>
         <w:pStyle w:val="Heading2"/>
       </w:pPr>
-      <w:bookmarkStart w:id="28" w:name="_Toc478475586"/>
+      <w:bookmarkStart w:id="29" w:name="_Toc480212388"/>
       <w:r>
         <w:t>Format A Instructions</w:t>
       </w:r>
-      <w:bookmarkEnd w:id="28"/>
+      <w:bookmarkEnd w:id="29"/>
     </w:p>
     <w:p>
       <w:pPr>
         <w:pStyle w:val="Heading2"/>
       </w:pPr>
-      <w:bookmarkStart w:id="29" w:name="_Toc478475587"/>
+      <w:bookmarkStart w:id="30" w:name="_Toc480212389"/>
       <w:r>
         <w:t>Format B Instructions</w:t>
       </w:r>
-      <w:bookmarkEnd w:id="29"/>
+      <w:bookmarkEnd w:id="30"/>
     </w:p>
     <w:p>
       <w:pPr>
         <w:pStyle w:val="Heading2"/>
       </w:pPr>
-      <w:bookmarkStart w:id="30" w:name="_Toc478475588"/>
+      <w:bookmarkStart w:id="31" w:name="_Toc480212390"/>
       <w:r>
         <w:t>Format L Instructions</w:t>
       </w:r>
-      <w:bookmarkEnd w:id="30"/>
+      <w:bookmarkEnd w:id="31"/>
     </w:p>
     <w:p>
       <w:pPr>
@@ -4307,21 +4613,21 @@
           <w:numId w:val="1"/>
         </w:numPr>
       </w:pPr>
-      <w:bookmarkStart w:id="31" w:name="_Toc478475589"/>
+      <w:bookmarkStart w:id="32" w:name="_Toc480212391"/>
       <w:r>
         <w:t>Analysis and Discussion</w:t>
       </w:r>
-      <w:bookmarkEnd w:id="31"/>
+      <w:bookmarkEnd w:id="32"/>
     </w:p>
     <w:p>
       <w:pPr>
         <w:pStyle w:val="Heading2"/>
       </w:pPr>
-      <w:bookmarkStart w:id="32" w:name="_Toc478475590"/>
+      <w:bookmarkStart w:id="33" w:name="_Toc480212392"/>
       <w:r>
         <w:t>Hardware Verification Procedures</w:t>
       </w:r>
-      <w:bookmarkEnd w:id="32"/>
+      <w:bookmarkEnd w:id="33"/>
     </w:p>
     <w:p>
       <w:pPr>
@@ -4336,12 +4642,20 @@
           <w:numId w:val="1"/>
         </w:numPr>
       </w:pPr>
-      <w:bookmarkStart w:id="33" w:name="_Toc478475591"/>
+      <w:bookmarkStart w:id="34" w:name="_Toc480212393"/>
       <w:r>
         <w:t>Conclusion</w:t>
       </w:r>
-      <w:bookmarkEnd w:id="33"/>
-    </w:p>
+      <w:bookmarkEnd w:id="34"/>
+    </w:p>
+    <w:p>
+      <w:bookmarkStart w:id="35" w:name="_GoBack"/>
+      <w:bookmarkEnd w:id="35"/>
+    </w:p>
+    <w:p/>
+    <w:p/>
+    <w:p/>
+    <w:p/>
     <w:p>
       <w:pPr>
         <w:pStyle w:val="Heading1"/>
@@ -4350,44 +4664,515 @@
           <w:numId w:val="1"/>
         </w:numPr>
       </w:pPr>
-      <w:bookmarkStart w:id="34" w:name="_Toc478475592"/>
-      <w:r>
+      <w:bookmarkStart w:id="36" w:name="_Toc480212394"/>
+      <w:r>
+        <w:lastRenderedPageBreak/>
         <w:t>Appendices</w:t>
       </w:r>
-      <w:bookmarkEnd w:id="34"/>
+      <w:bookmarkEnd w:id="36"/>
     </w:p>
     <w:p>
       <w:pPr>
         <w:pStyle w:val="Heading2"/>
       </w:pPr>
-      <w:r>
-        <w:t>Module VHDL Code</w:t>
-      </w:r>
-    </w:p>
+      <w:bookmarkStart w:id="37" w:name="_Toc480212395"/>
+      <w:r>
+        <w:t>VHDL Code</w:t>
+      </w:r>
+      <w:bookmarkEnd w:id="37"/>
+    </w:p>
+    <w:p>
+      <w:pPr>
+        <w:pStyle w:val="Heading3"/>
+      </w:pPr>
+      <w:r>
+        <w:t xml:space="preserve">All VHDL Code available at </w:t>
+      </w:r>
+    </w:p>
+    <w:p>
+      <w:pPr>
+        <w:pStyle w:val="Heading3"/>
+      </w:pPr>
+      <w:r>
+        <w:t>https://github.com/HansSanitizer/CENG-450-Project/tree/master/processor</w:t>
+      </w:r>
+    </w:p>
+    <w:p/>
+    <w:p/>
+    <w:p/>
+    <w:p/>
     <w:p>
       <w:pPr>
         <w:pStyle w:val="Heading2"/>
       </w:pPr>
-      <w:r>
+      <w:bookmarkStart w:id="38" w:name="_Toc480212396"/>
+      <w:r>
+        <w:lastRenderedPageBreak/>
         <w:t>RTL Schematics</w:t>
       </w:r>
-    </w:p>
-    <w:p>
-      <w:pPr>
-        <w:pStyle w:val="Heading1"/>
-        <w:numPr>
-          <w:ilvl w:val="0"/>
-          <w:numId w:val="1"/>
-        </w:numPr>
-      </w:pPr>
-      <w:bookmarkStart w:id="35" w:name="_Toc478475593"/>
-      <w:r>
-        <w:t>References</w:t>
-      </w:r>
-      <w:bookmarkEnd w:id="35"/>
+      <w:bookmarkEnd w:id="38"/>
+    </w:p>
+    <w:p>
+      <w:pPr>
+        <w:pStyle w:val="Heading3"/>
+      </w:pPr>
+      <w:r>
+        <w:t>Processor Top Level</w:t>
+      </w:r>
+      <w:r>
+        <w:t xml:space="preserve"> Schematic</w:t>
+      </w:r>
+    </w:p>
+    <w:p>
+      <w:pPr>
+        <w:keepNext/>
+        <w:jc w:val="center"/>
+      </w:pPr>
+      <w:r>
+        <w:drawing>
+          <wp:inline distT="0" distB="0" distL="0" distR="0" wp14:anchorId="40A074C9" wp14:editId="47D1011E">
+            <wp:extent cx="5724602" cy="5752214"/>
+            <wp:effectExtent l="0" t="0" r="0" b="1270"/>
+            <wp:docPr id="2" name="Picture 2"/>
+            <wp:cNvGraphicFramePr>
+              <a:graphicFrameLocks xmlns:a="http://schemas.openxmlformats.org/drawingml/2006/main" noChangeAspect="1"/>
+            </wp:cNvGraphicFramePr>
+            <a:graphic xmlns:a="http://schemas.openxmlformats.org/drawingml/2006/main">
+              <a:graphicData uri="http://schemas.openxmlformats.org/drawingml/2006/picture">
+                <pic:pic xmlns:pic="http://schemas.openxmlformats.org/drawingml/2006/picture">
+                  <pic:nvPicPr>
+                    <pic:cNvPr id="1" name=""/>
+                    <pic:cNvPicPr/>
+                  </pic:nvPicPr>
+                  <pic:blipFill>
+                    <a:blip r:embed="rId12"/>
+                    <a:stretch>
+                      <a:fillRect/>
+                    </a:stretch>
+                  </pic:blipFill>
+                  <pic:spPr>
+                    <a:xfrm>
+                      <a:off x="0" y="0"/>
+                      <a:ext cx="5761093" cy="5788881"/>
+                    </a:xfrm>
+                    <a:prstGeom prst="rect">
+                      <a:avLst/>
+                    </a:prstGeom>
+                  </pic:spPr>
+                </pic:pic>
+              </a:graphicData>
+            </a:graphic>
+          </wp:inline>
+        </w:drawing>
+      </w:r>
+    </w:p>
+    <w:p>
+      <w:pPr>
+        <w:pStyle w:val="Caption"/>
+        <w:jc w:val="center"/>
+      </w:pPr>
+      <w:r>
+        <w:t xml:space="preserve">Figure </w:t>
+      </w:r>
+      <w:fldSimple w:instr=" SEQ Figure \* ARABIC ">
+        <w:r>
+          <w:rPr>
+            <w:noProof/>
+          </w:rPr>
+          <w:t>4</w:t>
+        </w:r>
+      </w:fldSimple>
+      <w:r>
+        <w:t xml:space="preserve"> - Processor Top Level </w:t>
+      </w:r>
+      <w:r>
+        <w:t>Schematic</w:t>
+      </w:r>
+    </w:p>
+    <w:p/>
+    <w:p/>
+    <w:p/>
+    <w:p/>
+    <w:p/>
+    <w:p/>
+    <w:p>
+      <w:pPr>
+        <w:pStyle w:val="Heading3"/>
+      </w:pPr>
+      <w:r>
+        <w:lastRenderedPageBreak/>
+        <w:t>Proces</w:t>
+      </w:r>
+      <w:r>
+        <w:t xml:space="preserve">sor </w:t>
+      </w:r>
+      <w:r>
+        <w:t>Internal Connections</w:t>
+      </w:r>
+    </w:p>
+    <w:p>
+      <w:pPr>
+        <w:keepNext/>
+        <w:jc w:val="center"/>
+      </w:pPr>
+      <w:r>
+        <w:drawing>
+          <wp:inline distT="0" distB="0" distL="0" distR="0" wp14:anchorId="18F16B1F" wp14:editId="490EE957">
+            <wp:extent cx="7764305" cy="5761017"/>
+            <wp:effectExtent l="0" t="7937" r="317" b="318"/>
+            <wp:docPr id="3" name="Picture 3"/>
+            <wp:cNvGraphicFramePr>
+              <a:graphicFrameLocks xmlns:a="http://schemas.openxmlformats.org/drawingml/2006/main" noChangeAspect="1"/>
+            </wp:cNvGraphicFramePr>
+            <a:graphic xmlns:a="http://schemas.openxmlformats.org/drawingml/2006/main">
+              <a:graphicData uri="http://schemas.openxmlformats.org/drawingml/2006/picture">
+                <pic:pic xmlns:pic="http://schemas.openxmlformats.org/drawingml/2006/picture">
+                  <pic:nvPicPr>
+                    <pic:cNvPr id="1" name=""/>
+                    <pic:cNvPicPr/>
+                  </pic:nvPicPr>
+                  <pic:blipFill>
+                    <a:blip r:embed="rId13"/>
+                    <a:stretch>
+                      <a:fillRect/>
+                    </a:stretch>
+                  </pic:blipFill>
+                  <pic:spPr>
+                    <a:xfrm rot="5400000">
+                      <a:off x="0" y="0"/>
+                      <a:ext cx="7789878" cy="5779992"/>
+                    </a:xfrm>
+                    <a:prstGeom prst="rect">
+                      <a:avLst/>
+                    </a:prstGeom>
+                  </pic:spPr>
+                </pic:pic>
+              </a:graphicData>
+            </a:graphic>
+          </wp:inline>
+        </w:drawing>
+      </w:r>
+    </w:p>
+    <w:p>
+      <w:pPr>
+        <w:pStyle w:val="Caption"/>
+        <w:jc w:val="center"/>
+      </w:pPr>
+      <w:r>
+        <w:t xml:space="preserve">Figure </w:t>
+      </w:r>
+      <w:fldSimple w:instr=" SEQ Figure \* ARABIC ">
+        <w:r>
+          <w:rPr>
+            <w:noProof/>
+          </w:rPr>
+          <w:t>5</w:t>
+        </w:r>
+      </w:fldSimple>
+      <w:r>
+        <w:t xml:space="preserve"> - Processor </w:t>
+      </w:r>
+      <w:r>
+        <w:t>Internal Connections</w:t>
+      </w:r>
+    </w:p>
+    <w:p>
+      <w:pPr>
+        <w:pStyle w:val="Heading3"/>
+      </w:pPr>
+      <w:r>
+        <w:lastRenderedPageBreak/>
+        <w:t>CPU File Top Level</w:t>
+      </w:r>
+      <w:r>
+        <w:t xml:space="preserve"> Schematic</w:t>
+      </w:r>
+    </w:p>
+    <w:p>
+      <w:pPr>
+        <w:keepNext/>
+        <w:jc w:val="center"/>
+      </w:pPr>
+      <w:r>
+        <w:drawing>
+          <wp:inline distT="0" distB="0" distL="0" distR="0" wp14:anchorId="5670FA31" wp14:editId="3A13B11E">
+            <wp:extent cx="3561907" cy="7259420"/>
+            <wp:effectExtent l="0" t="0" r="635" b="0"/>
+            <wp:docPr id="4" name="Picture 4"/>
+            <wp:cNvGraphicFramePr>
+              <a:graphicFrameLocks xmlns:a="http://schemas.openxmlformats.org/drawingml/2006/main" noChangeAspect="1"/>
+            </wp:cNvGraphicFramePr>
+            <a:graphic xmlns:a="http://schemas.openxmlformats.org/drawingml/2006/main">
+              <a:graphicData uri="http://schemas.openxmlformats.org/drawingml/2006/picture">
+                <pic:pic xmlns:pic="http://schemas.openxmlformats.org/drawingml/2006/picture">
+                  <pic:nvPicPr>
+                    <pic:cNvPr id="1" name=""/>
+                    <pic:cNvPicPr/>
+                  </pic:nvPicPr>
+                  <pic:blipFill>
+                    <a:blip r:embed="rId14"/>
+                    <a:stretch>
+                      <a:fillRect/>
+                    </a:stretch>
+                  </pic:blipFill>
+                  <pic:spPr>
+                    <a:xfrm>
+                      <a:off x="0" y="0"/>
+                      <a:ext cx="3563613" cy="7262897"/>
+                    </a:xfrm>
+                    <a:prstGeom prst="rect">
+                      <a:avLst/>
+                    </a:prstGeom>
+                  </pic:spPr>
+                </pic:pic>
+              </a:graphicData>
+            </a:graphic>
+          </wp:inline>
+        </w:drawing>
+      </w:r>
+    </w:p>
+    <w:p>
+      <w:pPr>
+        <w:pStyle w:val="Caption"/>
+        <w:jc w:val="center"/>
+      </w:pPr>
+      <w:r>
+        <w:t xml:space="preserve">Figure </w:t>
+      </w:r>
+      <w:fldSimple w:instr=" SEQ Figure \* ARABIC ">
+        <w:r>
+          <w:rPr>
+            <w:noProof/>
+          </w:rPr>
+          <w:t>6</w:t>
+        </w:r>
+      </w:fldSimple>
+      <w:r>
+        <w:t xml:space="preserve"> - CPU Top Level Schematic</w:t>
+      </w:r>
+    </w:p>
+    <w:p/>
+    <w:p>
+      <w:pPr>
+        <w:pStyle w:val="Heading3"/>
+      </w:pPr>
+      <w:r>
+        <w:lastRenderedPageBreak/>
+        <w:t>CPU Internal Connections</w:t>
+      </w:r>
+    </w:p>
+    <w:p>
+      <w:pPr>
+        <w:keepNext/>
+        <w:jc w:val="center"/>
+      </w:pPr>
+      <w:r>
+        <w:drawing>
+          <wp:inline distT="0" distB="0" distL="0" distR="0" wp14:anchorId="6768DB50" wp14:editId="06DEEFAE">
+            <wp:extent cx="5762847" cy="6846459"/>
+            <wp:effectExtent l="0" t="0" r="0" b="0"/>
+            <wp:docPr id="8" name="Picture 8"/>
+            <wp:cNvGraphicFramePr>
+              <a:graphicFrameLocks xmlns:a="http://schemas.openxmlformats.org/drawingml/2006/main" noChangeAspect="1"/>
+            </wp:cNvGraphicFramePr>
+            <a:graphic xmlns:a="http://schemas.openxmlformats.org/drawingml/2006/main">
+              <a:graphicData uri="http://schemas.openxmlformats.org/drawingml/2006/picture">
+                <pic:pic xmlns:pic="http://schemas.openxmlformats.org/drawingml/2006/picture">
+                  <pic:nvPicPr>
+                    <pic:cNvPr id="1" name=""/>
+                    <pic:cNvPicPr/>
+                  </pic:nvPicPr>
+                  <pic:blipFill>
+                    <a:blip r:embed="rId15"/>
+                    <a:stretch>
+                      <a:fillRect/>
+                    </a:stretch>
+                  </pic:blipFill>
+                  <pic:spPr>
+                    <a:xfrm>
+                      <a:off x="0" y="0"/>
+                      <a:ext cx="5765762" cy="6849922"/>
+                    </a:xfrm>
+                    <a:prstGeom prst="rect">
+                      <a:avLst/>
+                    </a:prstGeom>
+                  </pic:spPr>
+                </pic:pic>
+              </a:graphicData>
+            </a:graphic>
+          </wp:inline>
+        </w:drawing>
+      </w:r>
+    </w:p>
+    <w:p>
+      <w:pPr>
+        <w:pStyle w:val="Caption"/>
+        <w:jc w:val="center"/>
+      </w:pPr>
+      <w:r>
+        <w:t xml:space="preserve">Figure </w:t>
+      </w:r>
+      <w:fldSimple w:instr=" SEQ Figure \* ARABIC ">
+        <w:r>
+          <w:rPr>
+            <w:noProof/>
+          </w:rPr>
+          <w:t>7</w:t>
+        </w:r>
+      </w:fldSimple>
+      <w:r>
+        <w:t xml:space="preserve"> - CPU Internal Connections (MUX's Omitted)</w:t>
+      </w:r>
+    </w:p>
+    <w:p>
+      <w:pPr>
+        <w:pStyle w:val="Heading3"/>
+      </w:pPr>
+      <w:r>
+        <w:lastRenderedPageBreak/>
+        <w:t>CP</w:t>
+      </w:r>
+      <w:r>
+        <w:t>U Pipeline Stages</w:t>
+      </w:r>
+    </w:p>
+    <w:p>
+      <w:pPr>
+        <w:keepNext/>
+        <w:jc w:val="center"/>
+      </w:pPr>
+      <w:r>
+        <w:drawing>
+          <wp:inline distT="0" distB="0" distL="0" distR="0" wp14:anchorId="17ABA703" wp14:editId="422713C9">
+            <wp:extent cx="5094199" cy="7729870"/>
+            <wp:effectExtent l="0" t="0" r="0" b="4445"/>
+            <wp:docPr id="5" name="Picture 5"/>
+            <wp:cNvGraphicFramePr>
+              <a:graphicFrameLocks xmlns:a="http://schemas.openxmlformats.org/drawingml/2006/main" noChangeAspect="1"/>
+            </wp:cNvGraphicFramePr>
+            <a:graphic xmlns:a="http://schemas.openxmlformats.org/drawingml/2006/main">
+              <a:graphicData uri="http://schemas.openxmlformats.org/drawingml/2006/picture">
+                <pic:pic xmlns:pic="http://schemas.openxmlformats.org/drawingml/2006/picture">
+                  <pic:nvPicPr>
+                    <pic:cNvPr id="1" name=""/>
+                    <pic:cNvPicPr/>
+                  </pic:nvPicPr>
+                  <pic:blipFill>
+                    <a:blip r:embed="rId16"/>
+                    <a:stretch>
+                      <a:fillRect/>
+                    </a:stretch>
+                  </pic:blipFill>
+                  <pic:spPr>
+                    <a:xfrm>
+                      <a:off x="0" y="0"/>
+                      <a:ext cx="5095709" cy="7732161"/>
+                    </a:xfrm>
+                    <a:prstGeom prst="rect">
+                      <a:avLst/>
+                    </a:prstGeom>
+                  </pic:spPr>
+                </pic:pic>
+              </a:graphicData>
+            </a:graphic>
+          </wp:inline>
+        </w:drawing>
+      </w:r>
+    </w:p>
+    <w:p>
+      <w:pPr>
+        <w:pStyle w:val="Caption"/>
+        <w:jc w:val="center"/>
+      </w:pPr>
+      <w:r>
+        <w:t xml:space="preserve">Figure </w:t>
+      </w:r>
+      <w:fldSimple w:instr=" SEQ Figure \* ARABIC ">
+        <w:r>
+          <w:rPr>
+            <w:noProof/>
+          </w:rPr>
+          <w:t>8</w:t>
+        </w:r>
+      </w:fldSimple>
+      <w:r>
+        <w:t xml:space="preserve"> - Pipeline Stages Connection Schematic</w:t>
+      </w:r>
+    </w:p>
+    <w:p>
+      <w:pPr>
+        <w:pStyle w:val="Heading3"/>
+      </w:pPr>
+      <w:r>
+        <w:lastRenderedPageBreak/>
+        <w:t>Control Unit Top Level Schematic</w:t>
+      </w:r>
+    </w:p>
+    <w:p>
+      <w:pPr>
+        <w:keepNext/>
+        <w:jc w:val="center"/>
+      </w:pPr>
+      <w:r>
+        <w:drawing>
+          <wp:inline distT="0" distB="0" distL="0" distR="0" wp14:anchorId="00ED9134" wp14:editId="34E8381B">
+            <wp:extent cx="3372321" cy="7678222"/>
+            <wp:effectExtent l="0" t="0" r="0" b="0"/>
+            <wp:docPr id="6" name="Picture 6"/>
+            <wp:cNvGraphicFramePr>
+              <a:graphicFrameLocks xmlns:a="http://schemas.openxmlformats.org/drawingml/2006/main" noChangeAspect="1"/>
+            </wp:cNvGraphicFramePr>
+            <a:graphic xmlns:a="http://schemas.openxmlformats.org/drawingml/2006/main">
+              <a:graphicData uri="http://schemas.openxmlformats.org/drawingml/2006/picture">
+                <pic:pic xmlns:pic="http://schemas.openxmlformats.org/drawingml/2006/picture">
+                  <pic:nvPicPr>
+                    <pic:cNvPr id="1" name=""/>
+                    <pic:cNvPicPr/>
+                  </pic:nvPicPr>
+                  <pic:blipFill>
+                    <a:blip r:embed="rId17"/>
+                    <a:stretch>
+                      <a:fillRect/>
+                    </a:stretch>
+                  </pic:blipFill>
+                  <pic:spPr>
+                    <a:xfrm>
+                      <a:off x="0" y="0"/>
+                      <a:ext cx="3372321" cy="7678222"/>
+                    </a:xfrm>
+                    <a:prstGeom prst="rect">
+                      <a:avLst/>
+                    </a:prstGeom>
+                  </pic:spPr>
+                </pic:pic>
+              </a:graphicData>
+            </a:graphic>
+          </wp:inline>
+        </w:drawing>
+      </w:r>
+    </w:p>
+    <w:p>
+      <w:pPr>
+        <w:pStyle w:val="Caption"/>
+        <w:jc w:val="center"/>
+      </w:pPr>
+      <w:r>
+        <w:t xml:space="preserve">Figure </w:t>
+      </w:r>
+      <w:fldSimple w:instr=" SEQ Figure \* ARABIC ">
+        <w:r>
+          <w:rPr>
+            <w:noProof/>
+          </w:rPr>
+          <w:t>9</w:t>
+        </w:r>
+      </w:fldSimple>
+      <w:r>
+        <w:t xml:space="preserve"> - Control Unit Top Level Schematic</w:t>
+      </w:r>
     </w:p>
     <w:sectPr>
-      <w:footerReference w:type="default" r:id="rId12"/>
+      <w:footerReference w:type="default" r:id="rId18"/>
       <w:pgSz w:w="12240" w:h="15840"/>
       <w:pgMar w:top="1440" w:right="1440" w:bottom="1440" w:left="1440" w:header="720" w:footer="720" w:gutter="0"/>
       <w:pgNumType w:start="0"/>
@@ -4506,7 +5291,7 @@
             </wp:anchor>
           </w:drawing>
         </mc:Choice>
-        <mc:Fallback>
+        <mc:Fallback xmlns="">
           <w:pict>
             <v:rect w14:anchorId="4C8E4486" id="Rectangle 452" o:spid="_x0000_s1026" style="position:absolute;margin-left:0;margin-top:0;width:579.9pt;height:750.3pt;z-index:251659264;visibility:visible;mso-wrap-style:square;mso-width-percent:950;mso-height-percent:950;mso-wrap-distance-left:9pt;mso-wrap-distance-top:0;mso-wrap-distance-right:9pt;mso-wrap-distance-bottom:0;mso-position-horizontal:center;mso-position-horizontal-relative:page;mso-position-vertical:center;mso-position-vertical-relative:page;mso-width-percent:950;mso-height-percent:950;mso-width-relative:page;mso-height-relative:page;v-text-anchor:middle" o:gfxdata="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" filled="f" strokecolor="#747070 [1614]" strokeweight="1.25pt">
               <w10:wrap anchorx="page" anchory="page"/>
@@ -4564,7 +5349,7 @@
         <w:sz w:val="20"/>
         <w:szCs w:val="20"/>
       </w:rPr>
-      <w:t>4</w:t>
+      <w:t>3</w:t>
     </w:r>
     <w:r>
       <w:rPr>
@@ -5628,6 +6413,28 @@
       <w:szCs w:val="24"/>
     </w:rPr>
   </w:style>
+  <w:style w:type="paragraph" w:styleId="Heading4">
+    <w:name w:val="heading 4"/>
+    <w:basedOn w:val="Normal"/>
+    <w:next w:val="Normal"/>
+    <w:link w:val="Heading4Char"/>
+    <w:uiPriority w:val="9"/>
+    <w:unhideWhenUsed/>
+    <w:qFormat/>
+    <w:rsid w:val="00D810E7"/>
+    <w:pPr>
+      <w:keepNext/>
+      <w:keepLines/>
+      <w:spacing w:before="40" w:after="0"/>
+      <w:outlineLvl w:val="3"/>
+    </w:pPr>
+    <w:rPr>
+      <w:rFonts w:asciiTheme="majorHAnsi" w:eastAsiaTheme="majorEastAsia" w:hAnsiTheme="majorHAnsi" w:cstheme="majorBidi"/>
+      <w:i/>
+      <w:iCs/>
+      <w:color w:val="2F5496" w:themeColor="accent1" w:themeShade="BF"/>
+    </w:rPr>
+  </w:style>
   <w:style w:type="character" w:default="1" w:styleId="DefaultParagraphFont">
     <w:name w:val="Default Paragraph Font"/>
     <w:uiPriority w:val="1"/>
@@ -5872,6 +6679,19 @@
       </w:tblBorders>
     </w:tblPr>
   </w:style>
+  <w:style w:type="character" w:customStyle="1" w:styleId="Heading4Char">
+    <w:name w:val="Heading 4 Char"/>
+    <w:basedOn w:val="DefaultParagraphFont"/>
+    <w:link w:val="Heading4"/>
+    <w:uiPriority w:val="9"/>
+    <w:rsid w:val="00D810E7"/>
+    <w:rPr>
+      <w:rFonts w:asciiTheme="majorHAnsi" w:eastAsiaTheme="majorEastAsia" w:hAnsiTheme="majorHAnsi" w:cstheme="majorBidi"/>
+      <w:i/>
+      <w:iCs/>
+      <w:color w:val="2F5496" w:themeColor="accent1" w:themeShade="BF"/>
+    </w:rPr>
+  </w:style>
 </w:styles>
 </file>
 
@@ -6073,6 +6893,7 @@
     <w:rsid w:val="0062293A"/>
     <w:rsid w:val="009E6389"/>
     <w:rsid w:val="00D316AE"/>
+    <w:rsid w:val="00EC090E"/>
   </w:rsids>
   <m:mathPr>
     <m:mathFont m:val="Cambria Math"/>
@@ -6900,7 +7721,7 @@
 </file>
 
 <file path=customXml/itemProps2.xml><?xml version="1.0" encoding="utf-8"?>
-<ds:datastoreItem xmlns:ds="http://schemas.openxmlformats.org/officeDocument/2006/customXml" ds:itemID="{771152CF-65B2-4A4D-A5DF-0017BEC4B444}">
+<ds:datastoreItem xmlns:ds="http://schemas.openxmlformats.org/officeDocument/2006/customXml" ds:itemID="{DE4A468F-BB7D-4845-A956-00A1740BDC5A}">
   <ds:schemaRefs>
     <ds:schemaRef ds:uri="http://schemas.openxmlformats.org/officeDocument/2006/bibliography"/>
   </ds:schemaRefs>

</xml_diff>